<commit_message>
Cambio en la documentacion Tecnica
se le agrego una descripcion a la clase
ImagenDinamica
</commit_message>
<xml_diff>
--- a/Documentacion Tecnica/Documentación técnica.docx
+++ b/Documentacion Tecnica/Documentación técnica.docx
@@ -1,6 +1,6 @@
 
 <file path=word/document.xml><?xml version="1.0" encoding="utf-8"?>
-<w:document xmlns:wpc="http://schemas.microsoft.com/office/word/2010/wordprocessingCanvas" xmlns:mc="http://schemas.openxmlformats.org/markup-compatibility/2006" xmlns:o="urn:schemas-microsoft-com:office:office" xmlns:r="http://schemas.openxmlformats.org/officeDocument/2006/relationships" xmlns:m="http://schemas.openxmlformats.org/officeDocument/2006/math" xmlns:v="urn:schemas-microsoft-com:vml" xmlns:wp14="http://schemas.microsoft.com/office/word/2010/wordprocessingDrawing" xmlns:wp="http://schemas.openxmlformats.org/drawingml/2006/wordprocessingDrawing" xmlns:w10="urn:schemas-microsoft-com:office:word" xmlns:w="http://schemas.openxmlformats.org/wordprocessingml/2006/main" xmlns:w14="http://schemas.microsoft.com/office/word/2010/wordml" xmlns:wpg="http://schemas.microsoft.com/office/word/2010/wordprocessingGroup" xmlns:wpi="http://schemas.microsoft.com/office/word/2010/wordprocessingInk" xmlns:wne="http://schemas.microsoft.com/office/word/2006/wordml" xmlns:wps="http://schemas.microsoft.com/office/word/2010/wordprocessingShape" mc:Ignorable="w14 wp14">
+<w:document xmlns:wpc="http://schemas.microsoft.com/office/word/2010/wordprocessingCanvas" xmlns:mc="http://schemas.openxmlformats.org/markup-compatibility/2006" xmlns:o="urn:schemas-microsoft-com:office:office" xmlns:r="http://schemas.openxmlformats.org/officeDocument/2006/relationships" xmlns:m="http://schemas.openxmlformats.org/officeDocument/2006/math" xmlns:v="urn:schemas-microsoft-com:vml" xmlns:wp14="http://schemas.microsoft.com/office/word/2010/wordprocessingDrawing" xmlns:wp="http://schemas.openxmlformats.org/drawingml/2006/wordprocessingDrawing" xmlns:w10="urn:schemas-microsoft-com:office:word" xmlns:w="http://schemas.openxmlformats.org/wordprocessingml/2006/main" xmlns:w14="http://schemas.microsoft.com/office/word/2010/wordml" xmlns:w15="http://schemas.microsoft.com/office/word/2012/wordml" xmlns:wpg="http://schemas.microsoft.com/office/word/2010/wordprocessingGroup" xmlns:wpi="http://schemas.microsoft.com/office/word/2010/wordprocessingInk" xmlns:wne="http://schemas.microsoft.com/office/word/2006/wordml" xmlns:wps="http://schemas.microsoft.com/office/word/2010/wordprocessingShape" mc:Ignorable="w14 w15 wp14">
   <w:body>
     <w:p>
       <w:pPr>
@@ -123,13 +123,7 @@
         <w:rPr>
           <w:rFonts w:ascii="Arial" w:hAnsi="Arial" w:cs="Arial"/>
         </w:rPr>
-        <w:t>Acorde a la sele</w:t>
-      </w:r>
-      <w:r>
-        <w:rPr>
-          <w:rFonts w:ascii="Arial" w:hAnsi="Arial" w:cs="Arial"/>
-        </w:rPr>
-        <w:t>cción del usuario el juego puede enviarlo a una partida, una tabla de puntajes, un tutorial del juego o salir del programa.</w:t>
+        <w:t>Acorde a la selección del usuario el juego puede enviarlo a una partida, una tabla de puntajes, un tutorial del juego o salir del programa.</w:t>
       </w:r>
     </w:p>
     <w:p>
@@ -199,38 +193,20 @@
         <w:rPr>
           <w:rFonts w:ascii="Arial" w:hAnsi="Arial" w:cs="Arial"/>
         </w:rPr>
-        <w:t xml:space="preserve"> las variables necesarias para </w:t>
-      </w:r>
-      <w:r>
-        <w:rPr>
-          <w:rFonts w:ascii="Arial" w:hAnsi="Arial" w:cs="Arial"/>
-        </w:rPr>
-        <w:t xml:space="preserve">la operación de la sección, entra en un bucle que inicializa los objetos y variables necesarios para una partida y actúa como “precursor” del bucle interior, el cual corresponde a cada partida de manera individual. </w:t>
-      </w:r>
-    </w:p>
-    <w:p>
-      <w:pPr>
-        <w:rPr>
-          <w:rFonts w:ascii="Arial" w:hAnsi="Arial" w:cs="Arial"/>
-        </w:rPr>
-      </w:pPr>
-      <w:r>
-        <w:rPr>
-          <w:rFonts w:ascii="Arial" w:hAnsi="Arial" w:cs="Arial"/>
-        </w:rPr>
-        <w:t>Cuando el bucle interior interrumpa su e</w:t>
-      </w:r>
-      <w:r>
-        <w:rPr>
-          <w:rFonts w:ascii="Arial" w:hAnsi="Arial" w:cs="Arial"/>
-        </w:rPr>
-        <w:t xml:space="preserve">jecución, es decir, la partida termine, ya sea saliendo con la tecla escape, por tiempo o porque algún jugador ganó, el bucle precursor retomará el control y acorde al tipo de salida del bucle de partida reinicializará los objetos y variables o volverá al </w:t>
-      </w:r>
-      <w:r>
-        <w:rPr>
-          <w:rFonts w:ascii="Arial" w:hAnsi="Arial" w:cs="Arial"/>
-        </w:rPr>
-        <w:t>menú.</w:t>
+        <w:t xml:space="preserve"> las variables necesarias para la operación de la sección, entra en un bucle que inicializa los objetos y variables necesarios para una partida y actúa como “precursor” del bucle interior, el cual corresponde a cada partida de manera individual. </w:t>
+      </w:r>
+    </w:p>
+    <w:p>
+      <w:pPr>
+        <w:rPr>
+          <w:rFonts w:ascii="Arial" w:hAnsi="Arial" w:cs="Arial"/>
+        </w:rPr>
+      </w:pPr>
+      <w:r>
+        <w:rPr>
+          <w:rFonts w:ascii="Arial" w:hAnsi="Arial" w:cs="Arial"/>
+        </w:rPr>
+        <w:t>Cuando el bucle interior interrumpa su ejecución, es decir, la partida termine, ya sea saliendo con la tecla escape, por tiempo o porque algún jugador ganó, el bucle precursor retomará el control y acorde al tipo de salida del bucle de partida reinicializará los objetos y variables o volverá al menú.</w:t>
       </w:r>
     </w:p>
     <w:p>
@@ -272,13 +248,7 @@
         <w:rPr>
           <w:rFonts w:ascii="Arial" w:hAnsi="Arial" w:cs="Arial"/>
         </w:rPr>
-        <w:t>La sección de puntajes (score) es la encargada de mostrar los mejores puntajes de las partidas que se hayan jugado. Opera cargando 10 puntajes almacenados en un archivo, mostrándolos en pantalla y aguardando a que el usuario pr</w:t>
-      </w:r>
-      <w:r>
-        <w:rPr>
-          <w:rFonts w:ascii="Arial" w:hAnsi="Arial" w:cs="Arial"/>
-        </w:rPr>
-        <w:t>esione la tecla escape para volver al menú.</w:t>
+        <w:t>La sección de puntajes (score) es la encargada de mostrar los mejores puntajes de las partidas que se hayan jugado. Opera cargando 10 puntajes almacenados en un archivo, mostrándolos en pantalla y aguardando a que el usuario presione la tecla escape para volver al menú.</w:t>
       </w:r>
     </w:p>
     <w:p>
@@ -334,55 +304,35 @@
         <w:rPr>
           <w:rFonts w:ascii="Arial" w:hAnsi="Arial" w:cs="Arial"/>
         </w:rPr>
-        <w:t xml:space="preserve"> </w:t>
+        <w:t xml:space="preserve"> to </w:t>
       </w:r>
       <w:proofErr w:type="spellStart"/>
       <w:r>
         <w:rPr>
           <w:rFonts w:ascii="Arial" w:hAnsi="Arial" w:cs="Arial"/>
         </w:rPr>
-        <w:t>to</w:t>
+        <w:t>game</w:t>
       </w:r>
       <w:proofErr w:type="spellEnd"/>
       <w:r>
         <w:rPr>
           <w:rFonts w:ascii="Arial" w:hAnsi="Arial" w:cs="Arial"/>
         </w:rPr>
-        <w:t xml:space="preserve"> </w:t>
+        <w:t xml:space="preserve">) se encarga de mostrarle al usuario los controles del juego, el flujo de esta sección es simple, una vez que se </w:t>
       </w:r>
       <w:proofErr w:type="spellStart"/>
       <w:r>
         <w:rPr>
           <w:rFonts w:ascii="Arial" w:hAnsi="Arial" w:cs="Arial"/>
         </w:rPr>
-        <w:t>game</w:t>
+        <w:t>renderiza</w:t>
       </w:r>
       <w:proofErr w:type="spellEnd"/>
       <w:r>
         <w:rPr>
           <w:rFonts w:ascii="Arial" w:hAnsi="Arial" w:cs="Arial"/>
         </w:rPr>
-        <w:t xml:space="preserve">) se encarga de mostrarle al usuario los controles del juego, el flujo de esta sección es simple, una vez que se </w:t>
-      </w:r>
-      <w:proofErr w:type="spellStart"/>
-      <w:r>
-        <w:rPr>
-          <w:rFonts w:ascii="Arial" w:hAnsi="Arial" w:cs="Arial"/>
-        </w:rPr>
-        <w:t>renderiza</w:t>
-      </w:r>
-      <w:proofErr w:type="spellEnd"/>
-      <w:r>
-        <w:rPr>
-          <w:rFonts w:ascii="Arial" w:hAnsi="Arial" w:cs="Arial"/>
-        </w:rPr>
-        <w:t xml:space="preserve"> en pantalla el texto de los controles</w:t>
-      </w:r>
-      <w:r>
-        <w:rPr>
-          <w:rFonts w:ascii="Arial" w:hAnsi="Arial" w:cs="Arial"/>
-        </w:rPr>
-        <w:t>, el programa queda a la espera de que el usuario presione la tecla para volver al menú.</w:t>
+        <w:t xml:space="preserve"> en pantalla el texto de los controles, el programa queda a la espera de que el usuario presione la tecla para volver al menú.</w:t>
       </w:r>
     </w:p>
     <w:p>
@@ -423,7 +373,6 @@
           <w:u w:val="single"/>
         </w:rPr>
       </w:pPr>
-      <w:bookmarkStart w:id="0" w:name="_GoBack"/>
       <w:r>
         <w:rPr>
           <w:rFonts w:ascii="Arial" w:hAnsi="Arial" w:cs="Arial"/>
@@ -432,31 +381,24 @@
         <w:t>Angulo de rebote para la pelota:</w:t>
       </w:r>
     </w:p>
-    <w:bookmarkEnd w:id="0"/>
-    <w:p>
-      <w:pPr>
-        <w:rPr>
-          <w:rFonts w:ascii="Arial" w:hAnsi="Arial" w:cs="Arial"/>
-        </w:rPr>
-      </w:pPr>
-    </w:p>
-    <w:p>
-      <w:pPr>
-        <w:rPr>
-          <w:rFonts w:ascii="Arial" w:hAnsi="Arial" w:cs="Arial"/>
-        </w:rPr>
-      </w:pPr>
-      <w:r>
-        <w:rPr>
-          <w:rFonts w:ascii="Arial" w:hAnsi="Arial" w:cs="Arial"/>
-        </w:rPr>
-        <w:t xml:space="preserve">Uno de los primeros problemas con los cuales nos encontramos durante el desarrollo del juego fue determinar </w:t>
-      </w:r>
-      <w:r>
-        <w:rPr>
-          <w:rFonts w:ascii="Arial" w:hAnsi="Arial" w:cs="Arial"/>
-        </w:rPr>
-        <w:t xml:space="preserve">el ángulo y velocidad de rebote de la pelota cada vez que esta chocaba contra una pared o un jugador. La resolución a este problema lo encontramos en la librería </w:t>
+    <w:p>
+      <w:pPr>
+        <w:rPr>
+          <w:rFonts w:ascii="Arial" w:hAnsi="Arial" w:cs="Arial"/>
+        </w:rPr>
+      </w:pPr>
+    </w:p>
+    <w:p>
+      <w:pPr>
+        <w:rPr>
+          <w:rFonts w:ascii="Arial" w:hAnsi="Arial" w:cs="Arial"/>
+        </w:rPr>
+      </w:pPr>
+      <w:r>
+        <w:rPr>
+          <w:rFonts w:ascii="Arial" w:hAnsi="Arial" w:cs="Arial"/>
+        </w:rPr>
+        <w:t xml:space="preserve">Uno de los primeros problemas con los cuales nos encontramos durante el desarrollo del juego fue determinar el ángulo y velocidad de rebote de la pelota cada vez que esta chocaba contra una pared o un jugador. La resolución a este problema lo encontramos en la librería </w:t>
       </w:r>
       <w:proofErr w:type="spellStart"/>
       <w:r>
@@ -483,13 +425,7 @@
         <w:rPr>
           <w:rFonts w:ascii="Arial" w:hAnsi="Arial" w:cs="Arial"/>
         </w:rPr>
-        <w:t>Una vez re</w:t>
-      </w:r>
-      <w:r>
-        <w:rPr>
-          <w:rFonts w:ascii="Arial" w:hAnsi="Arial" w:cs="Arial"/>
-        </w:rPr>
-        <w:t xml:space="preserve">suelto ese problema quedo la cuestión de </w:t>
+        <w:t xml:space="preserve">Una vez resuelto ese problema quedo la cuestión de </w:t>
       </w:r>
       <w:proofErr w:type="spellStart"/>
       <w:r>
@@ -503,41 +439,21 @@
         <w:rPr>
           <w:rFonts w:ascii="Arial" w:hAnsi="Arial" w:cs="Arial"/>
         </w:rPr>
-        <w:t xml:space="preserve"> manejar el rebote, es decir, dependiendo de </w:t>
+        <w:t xml:space="preserve"> manejar el rebote, es decir, dependiendo de donde pegase hacia donde iba a salir. Esto se resolvió partiendo el “rectángulo” de los </w:t>
       </w:r>
       <w:proofErr w:type="spellStart"/>
       <w:r>
         <w:rPr>
           <w:rFonts w:ascii="Arial" w:hAnsi="Arial" w:cs="Arial"/>
         </w:rPr>
-        <w:t>donde</w:t>
+        <w:t>sprites</w:t>
       </w:r>
       <w:proofErr w:type="spellEnd"/>
       <w:r>
         <w:rPr>
           <w:rFonts w:ascii="Arial" w:hAnsi="Arial" w:cs="Arial"/>
         </w:rPr>
-        <w:t xml:space="preserve"> pegase hacia donde iba a salir. Esto se resolvió partiendo el “rectángulo” de los </w:t>
-      </w:r>
-      <w:proofErr w:type="spellStart"/>
-      <w:r>
-        <w:rPr>
-          <w:rFonts w:ascii="Arial" w:hAnsi="Arial" w:cs="Arial"/>
-        </w:rPr>
-        <w:t>sprites</w:t>
-      </w:r>
-      <w:proofErr w:type="spellEnd"/>
-      <w:r>
-        <w:rPr>
-          <w:rFonts w:ascii="Arial" w:hAnsi="Arial" w:cs="Arial"/>
-        </w:rPr>
-        <w:t xml:space="preserve"> de los jugadores en 4, si la pelota pega en la sección superior del re</w:t>
-      </w:r>
-      <w:r>
-        <w:rPr>
-          <w:rFonts w:ascii="Arial" w:hAnsi="Arial" w:cs="Arial"/>
-        </w:rPr>
-        <w:t>ctángulo rebota hacia arriba, sino hacia abajo, y si rebota en la sección delantera rebota hacia adelante, de lo contrario hacia atrás.</w:t>
+        <w:t xml:space="preserve"> de los jugadores en 4, si la pelota pega en la sección superior del rectángulo rebota hacia arriba, sino hacia abajo, y si rebota en la sección delantera rebota hacia adelante, de lo contrario hacia atrás.</w:t>
       </w:r>
     </w:p>
     <w:p>
@@ -551,13 +467,7 @@
           <w:rFonts w:ascii="Arial" w:hAnsi="Arial" w:cs="Arial"/>
         </w:rPr>
         <w:lastRenderedPageBreak/>
-        <w:t xml:space="preserve">Las colisiones con las paredes se manejan de manera similar, una vez que se detecta una colisión se revisa si la pelota </w:t>
-      </w:r>
-      <w:r>
-        <w:rPr>
-          <w:rFonts w:ascii="Arial" w:hAnsi="Arial" w:cs="Arial"/>
-        </w:rPr>
-        <w:t>golpeó el techo o el piso del rectángulo que conforma al área de juego y acorde a eso rebota hacia arriba o abajo, los lados verticales siempre conservan el movimiento en el eje Y, aunque lo invierten en el eje X.</w:t>
+        <w:t>Las colisiones con las paredes se manejan de manera similar, una vez que se detecta una colisión se revisa si la pelota golpeó el techo o el piso del rectángulo que conforma al área de juego y acorde a eso rebota hacia arriba o abajo, los lados verticales siempre conservan el movimiento en el eje Y, aunque lo invierten en el eje X.</w:t>
       </w:r>
     </w:p>
     <w:p>
@@ -586,59 +496,40 @@
           <w:rFonts w:ascii="Arial" w:hAnsi="Arial" w:cs="Arial"/>
           <w:u w:val="single"/>
         </w:rPr>
-        <w:t xml:space="preserve">Presionado de múltiples teclas al mismo </w:t>
-      </w:r>
-      <w:r>
-        <w:rPr>
-          <w:rFonts w:ascii="Arial" w:hAnsi="Arial" w:cs="Arial"/>
-          <w:u w:val="single"/>
-        </w:rPr>
-        <w:t>tiempo:</w:t>
-      </w:r>
-    </w:p>
-    <w:p>
-      <w:pPr>
-        <w:rPr>
-          <w:rFonts w:ascii="Arial" w:hAnsi="Arial" w:cs="Arial"/>
-        </w:rPr>
-      </w:pPr>
-    </w:p>
-    <w:p>
-      <w:pPr>
-        <w:rPr>
-          <w:rFonts w:ascii="Arial" w:hAnsi="Arial" w:cs="Arial"/>
-        </w:rPr>
-      </w:pPr>
-      <w:r>
-        <w:rPr>
-          <w:rFonts w:ascii="Arial" w:hAnsi="Arial" w:cs="Arial"/>
-        </w:rPr>
-        <w:t>Otro problema encontrado durante el desarrollo fue manejar el presionado de varias teclas al mismo tiempo, lo cual es vital para que pueda haber más de un jugador manejando su personaje al mismo tiempo y para que el movimiento de estos en diagonal</w:t>
-      </w:r>
-      <w:r>
-        <w:rPr>
-          <w:rFonts w:ascii="Arial" w:hAnsi="Arial" w:cs="Arial"/>
-        </w:rPr>
-        <w:t xml:space="preserve"> sea posible.</w:t>
-      </w:r>
-    </w:p>
-    <w:p>
-      <w:pPr>
-        <w:rPr>
-          <w:rFonts w:ascii="Arial" w:hAnsi="Arial" w:cs="Arial"/>
-        </w:rPr>
-      </w:pPr>
-      <w:r>
-        <w:rPr>
-          <w:rFonts w:ascii="Arial" w:hAnsi="Arial" w:cs="Arial"/>
-        </w:rPr>
-        <w:t>Esto se resolvió implementando una lista de teclas presionadas, la cual se actualiza a medida que van llegando eventos de presionado o levantado de las teclas que corresponden al movimiento de cada jugador. Esta lista luego se revisa para det</w:t>
-      </w:r>
-      <w:r>
-        <w:rPr>
-          <w:rFonts w:ascii="Arial" w:hAnsi="Arial" w:cs="Arial"/>
-        </w:rPr>
-        <w:t>erminar, por jugador, las teclas presionadas y determinar la dirección en la cual se moverá cada uno.</w:t>
+        <w:t>Presionado de múltiples teclas al mismo tiempo:</w:t>
+      </w:r>
+    </w:p>
+    <w:p>
+      <w:pPr>
+        <w:rPr>
+          <w:rFonts w:ascii="Arial" w:hAnsi="Arial" w:cs="Arial"/>
+        </w:rPr>
+      </w:pPr>
+    </w:p>
+    <w:p>
+      <w:pPr>
+        <w:rPr>
+          <w:rFonts w:ascii="Arial" w:hAnsi="Arial" w:cs="Arial"/>
+        </w:rPr>
+      </w:pPr>
+      <w:r>
+        <w:rPr>
+          <w:rFonts w:ascii="Arial" w:hAnsi="Arial" w:cs="Arial"/>
+        </w:rPr>
+        <w:t>Otro problema encontrado durante el desarrollo fue manejar el presionado de varias teclas al mismo tiempo, lo cual es vital para que pueda haber más de un jugador manejando su personaje al mismo tiempo y para que el movimiento de estos en diagonal sea posible.</w:t>
+      </w:r>
+    </w:p>
+    <w:p>
+      <w:pPr>
+        <w:rPr>
+          <w:rFonts w:ascii="Arial" w:hAnsi="Arial" w:cs="Arial"/>
+        </w:rPr>
+      </w:pPr>
+      <w:r>
+        <w:rPr>
+          <w:rFonts w:ascii="Arial" w:hAnsi="Arial" w:cs="Arial"/>
+        </w:rPr>
+        <w:t>Esto se resolvió implementando una lista de teclas presionadas, la cual se actualiza a medida que van llegando eventos de presionado o levantado de las teclas que corresponden al movimiento de cada jugador. Esta lista luego se revisa para determinar, por jugador, las teclas presionadas y determinar la dirección en la cual se moverá cada uno.</w:t>
       </w:r>
     </w:p>
     <w:p>
@@ -679,7 +570,7 @@
                     </pic:cNvPicPr>
                   </pic:nvPicPr>
                   <pic:blipFill>
-                    <a:blip r:embed="rId5"/>
+                    <a:blip r:embed="rId4"/>
                     <a:stretch>
                       <a:fillRect/>
                     </a:stretch>
@@ -1058,7 +949,7 @@
                     </pic:cNvPicPr>
                   </pic:nvPicPr>
                   <pic:blipFill>
-                    <a:blip r:embed="rId6"/>
+                    <a:blip r:embed="rId5"/>
                     <a:stretch>
                       <a:fillRect/>
                     </a:stretch>
@@ -1082,28 +973,317 @@
         <w:rPr>
           <w:rFonts w:ascii="Arial" w:hAnsi="Arial" w:cs="Arial"/>
         </w:rPr>
-        <w:t xml:space="preserve">Por su estructura, el programa no requirió más que una clase, la cual </w:t>
+        <w:t>Por su estructura, el programa no requirió más que una clase, la cual esta representada a continuación:</w:t>
+      </w:r>
+    </w:p>
+    <w:p>
+      <w:pPr>
+        <w:rPr>
+          <w:rFonts w:ascii="Arial" w:hAnsi="Arial" w:cs="Arial"/>
+        </w:rPr>
+      </w:pPr>
+    </w:p>
+    <w:p>
+      <w:pPr>
+        <w:rPr>
+          <w:rFonts w:ascii="Arial" w:hAnsi="Arial" w:cs="Arial"/>
+        </w:rPr>
+      </w:pPr>
+    </w:p>
+    <w:p>
+      <w:pPr>
+        <w:rPr>
+          <w:rFonts w:ascii="Arial" w:hAnsi="Arial" w:cs="Arial"/>
+        </w:rPr>
+      </w:pPr>
+    </w:p>
+    <w:p>
+      <w:pPr>
+        <w:rPr>
+          <w:rFonts w:ascii="Arial" w:hAnsi="Arial" w:cs="Arial"/>
+        </w:rPr>
+      </w:pPr>
+    </w:p>
+    <w:p>
+      <w:pPr>
+        <w:rPr>
+          <w:rFonts w:ascii="Arial" w:hAnsi="Arial" w:cs="Arial"/>
+        </w:rPr>
+      </w:pPr>
+    </w:p>
+    <w:p>
+      <w:pPr>
+        <w:rPr>
+          <w:rFonts w:ascii="Arial" w:hAnsi="Arial" w:cs="Arial"/>
+        </w:rPr>
+      </w:pPr>
+    </w:p>
+    <w:p>
+      <w:pPr>
+        <w:rPr>
+          <w:rFonts w:ascii="Arial" w:hAnsi="Arial" w:cs="Arial"/>
+        </w:rPr>
+      </w:pPr>
+    </w:p>
+    <w:p>
+      <w:pPr>
+        <w:rPr>
+          <w:rFonts w:ascii="Arial" w:hAnsi="Arial" w:cs="Arial"/>
+        </w:rPr>
+      </w:pPr>
+    </w:p>
+    <w:p>
+      <w:pPr>
+        <w:rPr>
+          <w:rFonts w:ascii="Arial" w:hAnsi="Arial" w:cs="Arial"/>
+        </w:rPr>
+      </w:pPr>
+    </w:p>
+    <w:p>
+      <w:pPr>
+        <w:rPr>
+          <w:rFonts w:ascii="Arial" w:hAnsi="Arial" w:cs="Arial"/>
+        </w:rPr>
+      </w:pPr>
+    </w:p>
+    <w:p>
+      <w:pPr>
+        <w:rPr>
+          <w:rFonts w:ascii="Arial" w:hAnsi="Arial" w:cs="Arial"/>
+        </w:rPr>
+      </w:pPr>
+    </w:p>
+    <w:p>
+      <w:pPr>
+        <w:rPr>
+          <w:rFonts w:ascii="Arial" w:hAnsi="Arial" w:cs="Arial"/>
+        </w:rPr>
+      </w:pPr>
+    </w:p>
+    <w:p>
+      <w:pPr>
+        <w:rPr>
+          <w:rFonts w:ascii="Arial" w:hAnsi="Arial" w:cs="Arial"/>
+        </w:rPr>
+      </w:pPr>
+    </w:p>
+    <w:p>
+      <w:pPr>
+        <w:rPr>
+          <w:rFonts w:ascii="Arial" w:hAnsi="Arial" w:cs="Arial"/>
+        </w:rPr>
+      </w:pPr>
+    </w:p>
+    <w:p>
+      <w:pPr>
+        <w:rPr>
+          <w:rFonts w:ascii="Arial" w:hAnsi="Arial" w:cs="Arial"/>
+        </w:rPr>
+      </w:pPr>
+    </w:p>
+    <w:p>
+      <w:pPr>
+        <w:rPr>
+          <w:rFonts w:ascii="Arial" w:hAnsi="Arial" w:cs="Arial"/>
+        </w:rPr>
+      </w:pPr>
+    </w:p>
+    <w:p>
+      <w:pPr>
+        <w:rPr>
+          <w:rFonts w:ascii="Arial" w:hAnsi="Arial" w:cs="Arial"/>
+        </w:rPr>
+      </w:pPr>
+    </w:p>
+    <w:p>
+      <w:pPr>
+        <w:rPr>
+          <w:rFonts w:ascii="Arial" w:hAnsi="Arial" w:cs="Arial"/>
+        </w:rPr>
+      </w:pPr>
+    </w:p>
+    <w:p>
+      <w:pPr>
+        <w:rPr>
+          <w:rFonts w:ascii="Arial" w:hAnsi="Arial" w:cs="Arial"/>
+        </w:rPr>
+      </w:pPr>
+    </w:p>
+    <w:p>
+      <w:pPr>
+        <w:rPr>
+          <w:rFonts w:ascii="Arial" w:hAnsi="Arial" w:cs="Arial"/>
+        </w:rPr>
+      </w:pPr>
+    </w:p>
+    <w:p>
+      <w:pPr>
+        <w:rPr>
+          <w:rFonts w:ascii="Arial" w:hAnsi="Arial" w:cs="Arial"/>
+        </w:rPr>
+      </w:pPr>
+    </w:p>
+    <w:p>
+      <w:pPr>
+        <w:rPr>
+          <w:rFonts w:ascii="Arial" w:hAnsi="Arial" w:cs="Arial"/>
+        </w:rPr>
+      </w:pPr>
+    </w:p>
+    <w:p>
+      <w:pPr>
+        <w:rPr>
+          <w:rFonts w:ascii="Arial" w:hAnsi="Arial" w:cs="Arial"/>
+        </w:rPr>
+      </w:pPr>
+    </w:p>
+    <w:p>
+      <w:pPr>
+        <w:rPr>
+          <w:rFonts w:ascii="Arial" w:hAnsi="Arial" w:cs="Arial"/>
+        </w:rPr>
+      </w:pPr>
+    </w:p>
+    <w:p>
+      <w:pPr>
+        <w:rPr>
+          <w:rFonts w:ascii="Arial" w:hAnsi="Arial" w:cs="Arial"/>
+        </w:rPr>
+      </w:pPr>
+    </w:p>
+    <w:p>
+      <w:pPr>
+        <w:rPr>
+          <w:rFonts w:ascii="Arial" w:hAnsi="Arial" w:cs="Arial"/>
+        </w:rPr>
+      </w:pPr>
+    </w:p>
+    <w:p>
+      <w:pPr>
+        <w:rPr>
+          <w:rFonts w:ascii="Arial" w:hAnsi="Arial" w:cs="Arial"/>
+        </w:rPr>
+      </w:pPr>
+    </w:p>
+    <w:p>
+      <w:pPr>
+        <w:rPr>
+          <w:rFonts w:ascii="Arial" w:hAnsi="Arial" w:cs="Arial"/>
+        </w:rPr>
+      </w:pPr>
+    </w:p>
+    <w:p>
+      <w:pPr>
+        <w:rPr>
+          <w:rFonts w:ascii="Arial" w:hAnsi="Arial" w:cs="Arial"/>
+        </w:rPr>
+      </w:pPr>
+    </w:p>
+    <w:p>
+      <w:pPr>
+        <w:rPr>
+          <w:rFonts w:ascii="Arial" w:hAnsi="Arial" w:cs="Arial"/>
+        </w:rPr>
+      </w:pPr>
+    </w:p>
+    <w:p>
+      <w:pPr>
+        <w:rPr>
+          <w:rFonts w:ascii="Arial" w:hAnsi="Arial" w:cs="Arial"/>
+        </w:rPr>
+      </w:pPr>
+      <w:bookmarkStart w:id="0" w:name="_GoBack"/>
+      <w:r>
+        <w:rPr>
+          <w:rFonts w:ascii="Arial" w:hAnsi="Arial" w:cs="Arial"/>
+        </w:rPr>
+        <w:t>Esta clase se llama “</w:t>
       </w:r>
       <w:proofErr w:type="spellStart"/>
       <w:r>
         <w:rPr>
           <w:rFonts w:ascii="Arial" w:hAnsi="Arial" w:cs="Arial"/>
         </w:rPr>
-        <w:t>esta</w:t>
+        <w:t>ImagenDinamica</w:t>
       </w:r>
       <w:proofErr w:type="spellEnd"/>
       <w:r>
         <w:rPr>
           <w:rFonts w:ascii="Arial" w:hAnsi="Arial" w:cs="Arial"/>
         </w:rPr>
-        <w:t xml:space="preserve"> representada </w:t>
-      </w:r>
-      <w:r>
-        <w:rPr>
-          <w:rFonts w:ascii="Arial" w:hAnsi="Arial" w:cs="Arial"/>
-        </w:rPr>
-        <w:t>a continuación:</w:t>
-      </w:r>
+        <w:t xml:space="preserve">” porque me sirve para usarla en todas las imágenes del juego que se van a mover, es por eso que se llama dinámica ya que para las imágenes que están “estáticas” con la librería de </w:t>
+      </w:r>
+      <w:proofErr w:type="spellStart"/>
+      <w:r>
+        <w:rPr>
+          <w:rFonts w:ascii="Arial" w:hAnsi="Arial" w:cs="Arial"/>
+        </w:rPr>
+        <w:t>pygame</w:t>
+      </w:r>
+      <w:proofErr w:type="spellEnd"/>
+      <w:r>
+        <w:rPr>
+          <w:rFonts w:ascii="Arial" w:hAnsi="Arial" w:cs="Arial"/>
+        </w:rPr>
+        <w:t xml:space="preserve"> ya es suficiente. En vez de hacer una clase jugador y una clase pelota, integramos esas 2 clases en una sola ya que el jugador y la pelota se mueven y tienen características parecidas, ellos formaran parte de la clase </w:t>
+      </w:r>
+      <w:proofErr w:type="spellStart"/>
+      <w:r>
+        <w:rPr>
+          <w:rFonts w:ascii="Arial" w:hAnsi="Arial" w:cs="Arial"/>
+        </w:rPr>
+        <w:t>ImagenDinamica</w:t>
+      </w:r>
+      <w:proofErr w:type="spellEnd"/>
+      <w:r>
+        <w:rPr>
+          <w:rFonts w:ascii="Arial" w:hAnsi="Arial" w:cs="Arial"/>
+        </w:rPr>
+        <w:t xml:space="preserve">, esta clase  contiene topes izquierdo, derecho, superior e inferior a los cuales los objetos de esta clase se pueden mover, el jugador 1 </w:t>
+      </w:r>
+      <w:proofErr w:type="spellStart"/>
+      <w:r>
+        <w:rPr>
+          <w:rFonts w:ascii="Arial" w:hAnsi="Arial" w:cs="Arial"/>
+        </w:rPr>
+        <w:t>tendra</w:t>
+      </w:r>
+      <w:proofErr w:type="spellEnd"/>
+      <w:r>
+        <w:rPr>
+          <w:rFonts w:ascii="Arial" w:hAnsi="Arial" w:cs="Arial"/>
+        </w:rPr>
+        <w:t xml:space="preserve"> un tope, el jugador 2 otro tope y la pelota tendrá otro tope. </w:t>
+      </w:r>
+      <w:proofErr w:type="spellStart"/>
+      <w:r>
+        <w:rPr>
+          <w:rFonts w:ascii="Arial" w:hAnsi="Arial" w:cs="Arial"/>
+        </w:rPr>
+        <w:t>Tambien</w:t>
+      </w:r>
+      <w:proofErr w:type="spellEnd"/>
+      <w:r>
+        <w:rPr>
+          <w:rFonts w:ascii="Arial" w:hAnsi="Arial" w:cs="Arial"/>
+        </w:rPr>
+        <w:t xml:space="preserve"> tiene atributos como velocidad, </w:t>
+      </w:r>
+      <w:proofErr w:type="spellStart"/>
+      <w:r>
+        <w:rPr>
+          <w:rFonts w:ascii="Arial" w:hAnsi="Arial" w:cs="Arial"/>
+        </w:rPr>
+        <w:t>pixels</w:t>
+      </w:r>
+      <w:proofErr w:type="spellEnd"/>
+      <w:r>
+        <w:rPr>
+          <w:rFonts w:ascii="Arial" w:hAnsi="Arial" w:cs="Arial"/>
+        </w:rPr>
+        <w:t xml:space="preserve"> de la imagen, posición actual de la imagen, métodos para poder moverse, para cambiar tamaño y dibujarla en pantalla.</w:t>
+      </w:r>
+      <w:bookmarkEnd w:id="0"/>
     </w:p>
     <w:sectPr>
       <w:pgSz w:w="11906" w:h="16838"/>
@@ -1117,7 +1297,7 @@
 </file>
 
 <file path=word/styles.xml><?xml version="1.0" encoding="utf-8"?>
-<w:styles xmlns:mc="http://schemas.openxmlformats.org/markup-compatibility/2006" xmlns:r="http://schemas.openxmlformats.org/officeDocument/2006/relationships" xmlns:w="http://schemas.openxmlformats.org/wordprocessingml/2006/main" xmlns:w14="http://schemas.microsoft.com/office/word/2010/wordml" mc:Ignorable="w14">
+<w:styles xmlns:mc="http://schemas.openxmlformats.org/markup-compatibility/2006" xmlns:r="http://schemas.openxmlformats.org/officeDocument/2006/relationships" xmlns:w="http://schemas.openxmlformats.org/wordprocessingml/2006/main" xmlns:w14="http://schemas.microsoft.com/office/word/2010/wordml" xmlns:w15="http://schemas.microsoft.com/office/word/2012/wordml" mc:Ignorable="w14 w15">
   <w:docDefaults>
     <w:rPrDefault>
       <w:rPr>
@@ -1128,144 +1308,378 @@
     </w:rPrDefault>
     <w:pPrDefault/>
   </w:docDefaults>
-  <w:latentStyles w:defLockedState="0" w:defUIPriority="99" w:defSemiHidden="1" w:defUnhideWhenUsed="1" w:defQFormat="0" w:count="267">
-    <w:lsdException w:name="Normal" w:semiHidden="0" w:uiPriority="0" w:unhideWhenUsed="0" w:qFormat="1"/>
-    <w:lsdException w:name="heading 1" w:semiHidden="0" w:uiPriority="9" w:unhideWhenUsed="0" w:qFormat="1"/>
-    <w:lsdException w:name="heading 2" w:uiPriority="9" w:qFormat="1"/>
-    <w:lsdException w:name="heading 3" w:uiPriority="9" w:qFormat="1"/>
-    <w:lsdException w:name="heading 4" w:uiPriority="9" w:qFormat="1"/>
-    <w:lsdException w:name="heading 5" w:uiPriority="9" w:qFormat="1"/>
-    <w:lsdException w:name="heading 6" w:uiPriority="9" w:qFormat="1"/>
-    <w:lsdException w:name="heading 7" w:uiPriority="9" w:qFormat="1"/>
-    <w:lsdException w:name="heading 8" w:uiPriority="9" w:qFormat="1"/>
-    <w:lsdException w:name="heading 9" w:uiPriority="9" w:qFormat="1"/>
-    <w:lsdException w:name="toc 1" w:uiPriority="39"/>
-    <w:lsdException w:name="toc 2" w:uiPriority="39"/>
-    <w:lsdException w:name="toc 3" w:uiPriority="39"/>
-    <w:lsdException w:name="toc 4" w:uiPriority="39"/>
-    <w:lsdException w:name="toc 5" w:uiPriority="39"/>
-    <w:lsdException w:name="toc 6" w:uiPriority="39"/>
-    <w:lsdException w:name="toc 7" w:uiPriority="39"/>
-    <w:lsdException w:name="toc 8" w:uiPriority="39"/>
-    <w:lsdException w:name="toc 9" w:uiPriority="39"/>
-    <w:lsdException w:name="caption" w:uiPriority="35" w:qFormat="1"/>
-    <w:lsdException w:name="Title" w:semiHidden="0" w:uiPriority="10" w:unhideWhenUsed="0" w:qFormat="1"/>
-    <w:lsdException w:name="Default Paragraph Font" w:uiPriority="1"/>
-    <w:lsdException w:name="Subtitle" w:semiHidden="0" w:uiPriority="11" w:unhideWhenUsed="0" w:qFormat="1"/>
-    <w:lsdException w:name="Strong" w:semiHidden="0" w:uiPriority="22" w:unhideWhenUsed="0" w:qFormat="1"/>
-    <w:lsdException w:name="Emphasis" w:semiHidden="0" w:uiPriority="20" w:unhideWhenUsed="0" w:qFormat="1"/>
-    <w:lsdException w:name="Table Grid" w:semiHidden="0" w:uiPriority="59" w:unhideWhenUsed="0"/>
-    <w:lsdException w:name="Placeholder Text" w:unhideWhenUsed="0"/>
-    <w:lsdException w:name="No Spacing" w:semiHidden="0" w:uiPriority="1" w:unhideWhenUsed="0" w:qFormat="1"/>
-    <w:lsdException w:name="Light Shading" w:semiHidden="0" w:uiPriority="60" w:unhideWhenUsed="0"/>
-    <w:lsdException w:name="Light List" w:semiHidden="0" w:uiPriority="61" w:unhideWhenUsed="0"/>
-    <w:lsdException w:name="Light Grid" w:semiHidden="0" w:uiPriority="62" w:unhideWhenUsed="0"/>
-    <w:lsdException w:name="Medium Shading 1" w:semiHidden="0" w:uiPriority="63" w:unhideWhenUsed="0"/>
-    <w:lsdException w:name="Medium Shading 2" w:semiHidden="0" w:uiPriority="64" w:unhideWhenUsed="0"/>
-    <w:lsdException w:name="Medium List 1" w:semiHidden="0" w:uiPriority="65" w:unhideWhenUsed="0"/>
-    <w:lsdException w:name="Medium List 2" w:semiHidden="0" w:uiPriority="66" w:unhideWhenUsed="0"/>
-    <w:lsdException w:name="Medium Grid 1" w:semiHidden="0" w:uiPriority="67" w:unhideWhenUsed="0"/>
-    <w:lsdException w:name="Medium Grid 2" w:semiHidden="0" w:uiPriority="68" w:unhideWhenUsed="0"/>
-    <w:lsdException w:name="Medium Grid 3" w:semiHidden="0" w:uiPriority="69" w:unhideWhenUsed="0"/>
-    <w:lsdException w:name="Dark List" w:semiHidden="0" w:uiPriority="70" w:unhideWhenUsed="0"/>
-    <w:lsdException w:name="Colorful Shading" w:semiHidden="0" w:uiPriority="71" w:unhideWhenUsed="0"/>
-    <w:lsdException w:name="Colorful List" w:semiHidden="0" w:uiPriority="72" w:unhideWhenUsed="0"/>
-    <w:lsdException w:name="Colorful Grid" w:semiHidden="0" w:uiPriority="73" w:unhideWhenUsed="0"/>
-    <w:lsdException w:name="Light Shading Accent 1" w:semiHidden="0" w:uiPriority="60" w:unhideWhenUsed="0"/>
-    <w:lsdException w:name="Light List Accent 1" w:semiHidden="0" w:uiPriority="61" w:unhideWhenUsed="0"/>
-    <w:lsdException w:name="Light Grid Accent 1" w:semiHidden="0" w:uiPriority="62" w:unhideWhenUsed="0"/>
-    <w:lsdException w:name="Medium Shading 1 Accent 1" w:semiHidden="0" w:uiPriority="63" w:unhideWhenUsed="0"/>
-    <w:lsdException w:name="Medium Shading 2 Accent 1" w:semiHidden="0" w:uiPriority="64" w:unhideWhenUsed="0"/>
-    <w:lsdException w:name="Medium List 1 Accent 1" w:semiHidden="0" w:uiPriority="65" w:unhideWhenUsed="0"/>
-    <w:lsdException w:name="Revision" w:unhideWhenUsed="0"/>
-    <w:lsdException w:name="List Paragraph" w:semiHidden="0" w:uiPriority="34" w:unhideWhenUsed="0" w:qFormat="1"/>
-    <w:lsdException w:name="Quote" w:semiHidden="0" w:uiPriority="29" w:unhideWhenUsed="0" w:qFormat="1"/>
-    <w:lsdException w:name="Intense Quote" w:semiHidden="0" w:uiPriority="30" w:unhideWhenUsed="0" w:qFormat="1"/>
-    <w:lsdException w:name="Medium List 2 Accent 1" w:semiHidden="0" w:uiPriority="66" w:unhideWhenUsed="0"/>
-    <w:lsdException w:name="Medium Grid 1 Accent 1" w:semiHidden="0" w:uiPriority="67" w:unhideWhenUsed="0"/>
-    <w:lsdException w:name="Medium Grid 2 Accent 1" w:semiHidden="0" w:uiPriority="68" w:unhideWhenUsed="0"/>
-    <w:lsdException w:name="Medium Grid 3 Accent 1" w:semiHidden="0" w:uiPriority="69" w:unhideWhenUsed="0"/>
-    <w:lsdException w:name="Dark List Accent 1" w:semiHidden="0" w:uiPriority="70" w:unhideWhenUsed="0"/>
-    <w:lsdException w:name="Colorful Shading Accent 1" w:semiHidden="0" w:uiPriority="71" w:unhideWhenUsed="0"/>
-    <w:lsdException w:name="Colorful List Accent 1" w:semiHidden="0" w:uiPriority="72" w:unhideWhenUsed="0"/>
-    <w:lsdException w:name="Colorful Grid Accent 1" w:semiHidden="0" w:uiPriority="73" w:unhideWhenUsed="0"/>
-    <w:lsdException w:name="Light Shading Accent 2" w:semiHidden="0" w:uiPriority="60" w:unhideWhenUsed="0"/>
-    <w:lsdException w:name="Light List Accent 2" w:semiHidden="0" w:uiPriority="61" w:unhideWhenUsed="0"/>
-    <w:lsdException w:name="Light Grid Accent 2" w:semiHidden="0" w:uiPriority="62" w:unhideWhenUsed="0"/>
-    <w:lsdException w:name="Medium Shading 1 Accent 2" w:semiHidden="0" w:uiPriority="63" w:unhideWhenUsed="0"/>
-    <w:lsdException w:name="Medium Shading 2 Accent 2" w:semiHidden="0" w:uiPriority="64" w:unhideWhenUsed="0"/>
-    <w:lsdException w:name="Medium List 1 Accent 2" w:semiHidden="0" w:uiPriority="65" w:unhideWhenUsed="0"/>
-    <w:lsdException w:name="Medium List 2 Accent 2" w:semiHidden="0" w:uiPriority="66" w:unhideWhenUsed="0"/>
-    <w:lsdException w:name="Medium Grid 1 Accent 2" w:semiHidden="0" w:uiPriority="67" w:unhideWhenUsed="0"/>
-    <w:lsdException w:name="Medium Grid 2 Accent 2" w:semiHidden="0" w:uiPriority="68" w:unhideWhenUsed="0"/>
-    <w:lsdException w:name="Medium Grid 3 Accent 2" w:semiHidden="0" w:uiPriority="69" w:unhideWhenUsed="0"/>
-    <w:lsdException w:name="Dark List Accent 2" w:semiHidden="0" w:uiPriority="70" w:unhideWhenUsed="0"/>
-    <w:lsdException w:name="Colorful Shading Accent 2" w:semiHidden="0" w:uiPriority="71" w:unhideWhenUsed="0"/>
-    <w:lsdException w:name="Colorful List Accent 2" w:semiHidden="0" w:uiPriority="72" w:unhideWhenUsed="0"/>
-    <w:lsdException w:name="Colorful Grid Accent 2" w:semiHidden="0" w:uiPriority="73" w:unhideWhenUsed="0"/>
-    <w:lsdException w:name="Light Shading Accent 3" w:semiHidden="0" w:uiPriority="60" w:unhideWhenUsed="0"/>
-    <w:lsdException w:name="Light List Accent 3" w:semiHidden="0" w:uiPriority="61" w:unhideWhenUsed="0"/>
-    <w:lsdException w:name="Light Grid Accent 3" w:semiHidden="0" w:uiPriority="62" w:unhideWhenUsed="0"/>
-    <w:lsdException w:name="Medium Shading 1 Accent 3" w:semiHidden="0" w:uiPriority="63" w:unhideWhenUsed="0"/>
-    <w:lsdException w:name="Medium Shading 2 Accent 3" w:semiHidden="0" w:uiPriority="64" w:unhideWhenUsed="0"/>
-    <w:lsdException w:name="Medium List 1 Accent 3" w:semiHidden="0" w:uiPriority="65" w:unhideWhenUsed="0"/>
-    <w:lsdException w:name="Medium List 2 Accent 3" w:semiHidden="0" w:uiPriority="66" w:unhideWhenUsed="0"/>
-    <w:lsdException w:name="Medium Grid 1 Accent 3" w:semiHidden="0" w:uiPriority="67" w:unhideWhenUsed="0"/>
-    <w:lsdException w:name="Medium Grid 2 Accent 3" w:semiHidden="0" w:uiPriority="68" w:unhideWhenUsed="0"/>
-    <w:lsdException w:name="Medium Grid 3 Accent 3" w:semiHidden="0" w:uiPriority="69" w:unhideWhenUsed="0"/>
-    <w:lsdException w:name="Dark List Accent 3" w:semiHidden="0" w:uiPriority="70" w:unhideWhenUsed="0"/>
-    <w:lsdException w:name="Colorful Shading Accent 3" w:semiHidden="0" w:uiPriority="71" w:unhideWhenUsed="0"/>
-    <w:lsdException w:name="Colorful List Accent 3" w:semiHidden="0" w:uiPriority="72" w:unhideWhenUsed="0"/>
-    <w:lsdException w:name="Colorful Grid Accent 3" w:semiHidden="0" w:uiPriority="73" w:unhideWhenUsed="0"/>
-    <w:lsdException w:name="Light Shading Accent 4" w:semiHidden="0" w:uiPriority="60" w:unhideWhenUsed="0"/>
-    <w:lsdException w:name="Light List Accent 4" w:semiHidden="0" w:uiPriority="61" w:unhideWhenUsed="0"/>
-    <w:lsdException w:name="Light Grid Accent 4" w:semiHidden="0" w:uiPriority="62" w:unhideWhenUsed="0"/>
-    <w:lsdException w:name="Medium Shading 1 Accent 4" w:semiHidden="0" w:uiPriority="63" w:unhideWhenUsed="0"/>
-    <w:lsdException w:name="Medium Shading 2 Accent 4" w:semiHidden="0" w:uiPriority="64" w:unhideWhenUsed="0"/>
-    <w:lsdException w:name="Medium List 1 Accent 4" w:semiHidden="0" w:uiPriority="65" w:unhideWhenUsed="0"/>
-    <w:lsdException w:name="Medium List 2 Accent 4" w:semiHidden="0" w:uiPriority="66" w:unhideWhenUsed="0"/>
-    <w:lsdException w:name="Medium Grid 1 Accent 4" w:semiHidden="0" w:uiPriority="67" w:unhideWhenUsed="0"/>
-    <w:lsdException w:name="Medium Grid 2 Accent 4" w:semiHidden="0" w:uiPriority="68" w:unhideWhenUsed="0"/>
-    <w:lsdException w:name="Medium Grid 3 Accent 4" w:semiHidden="0" w:uiPriority="69" w:unhideWhenUsed="0"/>
-    <w:lsdException w:name="Dark List Accent 4" w:semiHidden="0" w:uiPriority="70" w:unhideWhenUsed="0"/>
-    <w:lsdException w:name="Colorful Shading Accent 4" w:semiHidden="0" w:uiPriority="71" w:unhideWhenUsed="0"/>
-    <w:lsdException w:name="Colorful List Accent 4" w:semiHidden="0" w:uiPriority="72" w:unhideWhenUsed="0"/>
-    <w:lsdException w:name="Colorful Grid Accent 4" w:semiHidden="0" w:uiPriority="73" w:unhideWhenUsed="0"/>
-    <w:lsdException w:name="Light Shading Accent 5" w:semiHidden="0" w:uiPriority="60" w:unhideWhenUsed="0"/>
-    <w:lsdException w:name="Light List Accent 5" w:semiHidden="0" w:uiPriority="61" w:unhideWhenUsed="0"/>
-    <w:lsdException w:name="Light Grid Accent 5" w:semiHidden="0" w:uiPriority="62" w:unhideWhenUsed="0"/>
-    <w:lsdException w:name="Medium Shading 1 Accent 5" w:semiHidden="0" w:uiPriority="63" w:unhideWhenUsed="0"/>
-    <w:lsdException w:name="Medium Shading 2 Accent 5" w:semiHidden="0" w:uiPriority="64" w:unhideWhenUsed="0"/>
-    <w:lsdException w:name="Medium List 1 Accent 5" w:semiHidden="0" w:uiPriority="65" w:unhideWhenUsed="0"/>
-    <w:lsdException w:name="Medium List 2 Accent 5" w:semiHidden="0" w:uiPriority="66" w:unhideWhenUsed="0"/>
-    <w:lsdException w:name="Medium Grid 1 Accent 5" w:semiHidden="0" w:uiPriority="67" w:unhideWhenUsed="0"/>
-    <w:lsdException w:name="Medium Grid 2 Accent 5" w:semiHidden="0" w:uiPriority="68" w:unhideWhenUsed="0"/>
-    <w:lsdException w:name="Medium Grid 3 Accent 5" w:semiHidden="0" w:uiPriority="69" w:unhideWhenUsed="0"/>
-    <w:lsdException w:name="Dark List Accent 5" w:semiHidden="0" w:uiPriority="70" w:unhideWhenUsed="0"/>
-    <w:lsdException w:name="Colorful Shading Accent 5" w:semiHidden="0" w:uiPriority="71" w:unhideWhenUsed="0"/>
-    <w:lsdException w:name="Colorful List Accent 5" w:semiHidden="0" w:uiPriority="72" w:unhideWhenUsed="0"/>
-    <w:lsdException w:name="Colorful Grid Accent 5" w:semiHidden="0" w:uiPriority="73" w:unhideWhenUsed="0"/>
-    <w:lsdException w:name="Light Shading Accent 6" w:semiHidden="0" w:uiPriority="60" w:unhideWhenUsed="0"/>
-    <w:lsdException w:name="Light List Accent 6" w:semiHidden="0" w:uiPriority="61" w:unhideWhenUsed="0"/>
-    <w:lsdException w:name="Light Grid Accent 6" w:semiHidden="0" w:uiPriority="62" w:unhideWhenUsed="0"/>
-    <w:lsdException w:name="Medium Shading 1 Accent 6" w:semiHidden="0" w:uiPriority="63" w:unhideWhenUsed="0"/>
-    <w:lsdException w:name="Medium Shading 2 Accent 6" w:semiHidden="0" w:uiPriority="64" w:unhideWhenUsed="0"/>
-    <w:lsdException w:name="Medium List 1 Accent 6" w:semiHidden="0" w:uiPriority="65" w:unhideWhenUsed="0"/>
-    <w:lsdException w:name="Medium List 2 Accent 6" w:semiHidden="0" w:uiPriority="66" w:unhideWhenUsed="0"/>
-    <w:lsdException w:name="Medium Grid 1 Accent 6" w:semiHidden="0" w:uiPriority="67" w:unhideWhenUsed="0"/>
-    <w:lsdException w:name="Medium Grid 2 Accent 6" w:semiHidden="0" w:uiPriority="68" w:unhideWhenUsed="0"/>
-    <w:lsdException w:name="Medium Grid 3 Accent 6" w:semiHidden="0" w:uiPriority="69" w:unhideWhenUsed="0"/>
-    <w:lsdException w:name="Dark List Accent 6" w:semiHidden="0" w:uiPriority="70" w:unhideWhenUsed="0"/>
-    <w:lsdException w:name="Colorful Shading Accent 6" w:semiHidden="0" w:uiPriority="71" w:unhideWhenUsed="0"/>
-    <w:lsdException w:name="Colorful List Accent 6" w:semiHidden="0" w:uiPriority="72" w:unhideWhenUsed="0"/>
-    <w:lsdException w:name="Colorful Grid Accent 6" w:semiHidden="0" w:uiPriority="73" w:unhideWhenUsed="0"/>
-    <w:lsdException w:name="Subtle Emphasis" w:semiHidden="0" w:uiPriority="19" w:unhideWhenUsed="0" w:qFormat="1"/>
-    <w:lsdException w:name="Intense Emphasis" w:semiHidden="0" w:uiPriority="21" w:unhideWhenUsed="0" w:qFormat="1"/>
-    <w:lsdException w:name="Subtle Reference" w:semiHidden="0" w:uiPriority="31" w:unhideWhenUsed="0" w:qFormat="1"/>
-    <w:lsdException w:name="Intense Reference" w:semiHidden="0" w:uiPriority="32" w:unhideWhenUsed="0" w:qFormat="1"/>
-    <w:lsdException w:name="Book Title" w:semiHidden="0" w:uiPriority="33" w:unhideWhenUsed="0" w:qFormat="1"/>
-    <w:lsdException w:name="Bibliography" w:uiPriority="37"/>
-    <w:lsdException w:name="TOC Heading" w:uiPriority="39" w:qFormat="1"/>
+  <w:latentStyles w:defLockedState="0" w:defUIPriority="99" w:defSemiHidden="0" w:defUnhideWhenUsed="0" w:defQFormat="0" w:count="371">
+    <w:lsdException w:name="Normal" w:uiPriority="0" w:qFormat="1"/>
+    <w:lsdException w:name="heading 1" w:uiPriority="9" w:qFormat="1"/>
+    <w:lsdException w:name="heading 2" w:semiHidden="1" w:uiPriority="9" w:unhideWhenUsed="1" w:qFormat="1"/>
+    <w:lsdException w:name="heading 3" w:semiHidden="1" w:uiPriority="9" w:unhideWhenUsed="1" w:qFormat="1"/>
+    <w:lsdException w:name="heading 4" w:semiHidden="1" w:uiPriority="9" w:unhideWhenUsed="1" w:qFormat="1"/>
+    <w:lsdException w:name="heading 5" w:semiHidden="1" w:uiPriority="9" w:unhideWhenUsed="1" w:qFormat="1"/>
+    <w:lsdException w:name="heading 6" w:semiHidden="1" w:uiPriority="9" w:unhideWhenUsed="1" w:qFormat="1"/>
+    <w:lsdException w:name="heading 7" w:semiHidden="1" w:uiPriority="9" w:unhideWhenUsed="1" w:qFormat="1"/>
+    <w:lsdException w:name="heading 8" w:semiHidden="1" w:uiPriority="9" w:unhideWhenUsed="1" w:qFormat="1"/>
+    <w:lsdException w:name="heading 9" w:semiHidden="1" w:uiPriority="9" w:unhideWhenUsed="1" w:qFormat="1"/>
+    <w:lsdException w:name="index 1" w:semiHidden="1" w:unhideWhenUsed="1"/>
+    <w:lsdException w:name="index 2" w:semiHidden="1" w:unhideWhenUsed="1"/>
+    <w:lsdException w:name="index 3" w:semiHidden="1" w:unhideWhenUsed="1"/>
+    <w:lsdException w:name="index 4" w:semiHidden="1" w:unhideWhenUsed="1"/>
+    <w:lsdException w:name="index 5" w:semiHidden="1" w:unhideWhenUsed="1"/>
+    <w:lsdException w:name="index 6" w:semiHidden="1" w:unhideWhenUsed="1"/>
+    <w:lsdException w:name="index 7" w:semiHidden="1" w:unhideWhenUsed="1"/>
+    <w:lsdException w:name="index 8" w:semiHidden="1" w:unhideWhenUsed="1"/>
+    <w:lsdException w:name="index 9" w:semiHidden="1" w:unhideWhenUsed="1"/>
+    <w:lsdException w:name="toc 1" w:semiHidden="1" w:uiPriority="39" w:unhideWhenUsed="1"/>
+    <w:lsdException w:name="toc 2" w:semiHidden="1" w:uiPriority="39" w:unhideWhenUsed="1"/>
+    <w:lsdException w:name="toc 3" w:semiHidden="1" w:uiPriority="39" w:unhideWhenUsed="1"/>
+    <w:lsdException w:name="toc 4" w:semiHidden="1" w:uiPriority="39" w:unhideWhenUsed="1"/>
+    <w:lsdException w:name="toc 5" w:semiHidden="1" w:uiPriority="39" w:unhideWhenUsed="1"/>
+    <w:lsdException w:name="toc 6" w:semiHidden="1" w:uiPriority="39" w:unhideWhenUsed="1"/>
+    <w:lsdException w:name="toc 7" w:semiHidden="1" w:uiPriority="39" w:unhideWhenUsed="1"/>
+    <w:lsdException w:name="toc 8" w:semiHidden="1" w:uiPriority="39" w:unhideWhenUsed="1"/>
+    <w:lsdException w:name="toc 9" w:semiHidden="1" w:uiPriority="39" w:unhideWhenUsed="1"/>
+    <w:lsdException w:name="Normal Indent" w:semiHidden="1" w:unhideWhenUsed="1"/>
+    <w:lsdException w:name="footnote text" w:semiHidden="1" w:unhideWhenUsed="1"/>
+    <w:lsdException w:name="annotation text" w:semiHidden="1" w:unhideWhenUsed="1"/>
+    <w:lsdException w:name="header" w:semiHidden="1" w:unhideWhenUsed="1"/>
+    <w:lsdException w:name="footer" w:semiHidden="1" w:unhideWhenUsed="1"/>
+    <w:lsdException w:name="index heading" w:semiHidden="1" w:unhideWhenUsed="1"/>
+    <w:lsdException w:name="caption" w:semiHidden="1" w:uiPriority="35" w:unhideWhenUsed="1" w:qFormat="1"/>
+    <w:lsdException w:name="table of figures" w:semiHidden="1" w:unhideWhenUsed="1"/>
+    <w:lsdException w:name="envelope address" w:semiHidden="1" w:unhideWhenUsed="1"/>
+    <w:lsdException w:name="envelope return" w:semiHidden="1" w:unhideWhenUsed="1"/>
+    <w:lsdException w:name="footnote reference" w:semiHidden="1" w:unhideWhenUsed="1"/>
+    <w:lsdException w:name="annotation reference" w:semiHidden="1" w:unhideWhenUsed="1"/>
+    <w:lsdException w:name="line number" w:semiHidden="1" w:unhideWhenUsed="1"/>
+    <w:lsdException w:name="page number" w:semiHidden="1" w:unhideWhenUsed="1"/>
+    <w:lsdException w:name="endnote reference" w:semiHidden="1" w:unhideWhenUsed="1"/>
+    <w:lsdException w:name="endnote text" w:semiHidden="1" w:unhideWhenUsed="1"/>
+    <w:lsdException w:name="table of authorities" w:semiHidden="1" w:unhideWhenUsed="1"/>
+    <w:lsdException w:name="macro" w:semiHidden="1" w:unhideWhenUsed="1"/>
+    <w:lsdException w:name="toa heading" w:semiHidden="1" w:unhideWhenUsed="1"/>
+    <w:lsdException w:name="List" w:semiHidden="1" w:unhideWhenUsed="1"/>
+    <w:lsdException w:name="List Bullet" w:semiHidden="1" w:unhideWhenUsed="1"/>
+    <w:lsdException w:name="List Number" w:semiHidden="1" w:unhideWhenUsed="1"/>
+    <w:lsdException w:name="List 2" w:semiHidden="1" w:unhideWhenUsed="1"/>
+    <w:lsdException w:name="List 3" w:semiHidden="1" w:unhideWhenUsed="1"/>
+    <w:lsdException w:name="List 4" w:semiHidden="1" w:unhideWhenUsed="1"/>
+    <w:lsdException w:name="List 5" w:semiHidden="1" w:unhideWhenUsed="1"/>
+    <w:lsdException w:name="List Bullet 2" w:semiHidden="1" w:unhideWhenUsed="1"/>
+    <w:lsdException w:name="List Bullet 3" w:semiHidden="1" w:unhideWhenUsed="1"/>
+    <w:lsdException w:name="List Bullet 4" w:semiHidden="1" w:unhideWhenUsed="1"/>
+    <w:lsdException w:name="List Bullet 5" w:semiHidden="1" w:unhideWhenUsed="1"/>
+    <w:lsdException w:name="List Number 2" w:semiHidden="1" w:unhideWhenUsed="1"/>
+    <w:lsdException w:name="List Number 3" w:semiHidden="1" w:unhideWhenUsed="1"/>
+    <w:lsdException w:name="List Number 4" w:semiHidden="1" w:unhideWhenUsed="1"/>
+    <w:lsdException w:name="List Number 5" w:semiHidden="1" w:unhideWhenUsed="1"/>
+    <w:lsdException w:name="Title" w:uiPriority="10" w:qFormat="1"/>
+    <w:lsdException w:name="Closing" w:semiHidden="1" w:unhideWhenUsed="1"/>
+    <w:lsdException w:name="Signature" w:semiHidden="1" w:unhideWhenUsed="1"/>
+    <w:lsdException w:name="Default Paragraph Font" w:semiHidden="1" w:uiPriority="1" w:unhideWhenUsed="1"/>
+    <w:lsdException w:name="Body Text" w:semiHidden="1" w:unhideWhenUsed="1"/>
+    <w:lsdException w:name="Body Text Indent" w:semiHidden="1" w:unhideWhenUsed="1"/>
+    <w:lsdException w:name="List Continue" w:semiHidden="1" w:unhideWhenUsed="1"/>
+    <w:lsdException w:name="List Continue 2" w:semiHidden="1" w:unhideWhenUsed="1"/>
+    <w:lsdException w:name="List Continue 3" w:semiHidden="1" w:unhideWhenUsed="1"/>
+    <w:lsdException w:name="List Continue 4" w:semiHidden="1" w:unhideWhenUsed="1"/>
+    <w:lsdException w:name="List Continue 5" w:semiHidden="1" w:unhideWhenUsed="1"/>
+    <w:lsdException w:name="Message Header" w:semiHidden="1" w:unhideWhenUsed="1"/>
+    <w:lsdException w:name="Subtitle" w:uiPriority="11" w:qFormat="1"/>
+    <w:lsdException w:name="Salutation" w:semiHidden="1" w:unhideWhenUsed="1"/>
+    <w:lsdException w:name="Date" w:semiHidden="1" w:unhideWhenUsed="1"/>
+    <w:lsdException w:name="Body Text First Indent" w:semiHidden="1" w:unhideWhenUsed="1"/>
+    <w:lsdException w:name="Body Text First Indent 2" w:semiHidden="1" w:unhideWhenUsed="1"/>
+    <w:lsdException w:name="Note Heading" w:semiHidden="1" w:unhideWhenUsed="1"/>
+    <w:lsdException w:name="Body Text 2" w:semiHidden="1" w:unhideWhenUsed="1"/>
+    <w:lsdException w:name="Body Text 3" w:semiHidden="1" w:unhideWhenUsed="1"/>
+    <w:lsdException w:name="Body Text Indent 2" w:semiHidden="1" w:unhideWhenUsed="1"/>
+    <w:lsdException w:name="Body Text Indent 3" w:semiHidden="1" w:unhideWhenUsed="1"/>
+    <w:lsdException w:name="Block Text" w:semiHidden="1" w:unhideWhenUsed="1"/>
+    <w:lsdException w:name="Hyperlink" w:semiHidden="1" w:unhideWhenUsed="1"/>
+    <w:lsdException w:name="FollowedHyperlink" w:semiHidden="1" w:unhideWhenUsed="1"/>
+    <w:lsdException w:name="Strong" w:uiPriority="22" w:qFormat="1"/>
+    <w:lsdException w:name="Emphasis" w:uiPriority="20" w:qFormat="1"/>
+    <w:lsdException w:name="Document Map" w:semiHidden="1" w:unhideWhenUsed="1"/>
+    <w:lsdException w:name="Plain Text" w:semiHidden="1" w:unhideWhenUsed="1"/>
+    <w:lsdException w:name="E-mail Signature" w:semiHidden="1" w:unhideWhenUsed="1"/>
+    <w:lsdException w:name="HTML Top of Form" w:semiHidden="1" w:unhideWhenUsed="1"/>
+    <w:lsdException w:name="HTML Bottom of Form" w:semiHidden="1" w:unhideWhenUsed="1"/>
+    <w:lsdException w:name="Normal (Web)" w:semiHidden="1" w:unhideWhenUsed="1"/>
+    <w:lsdException w:name="HTML Acronym" w:semiHidden="1" w:unhideWhenUsed="1"/>
+    <w:lsdException w:name="HTML Address" w:semiHidden="1" w:unhideWhenUsed="1"/>
+    <w:lsdException w:name="HTML Cite" w:semiHidden="1" w:unhideWhenUsed="1"/>
+    <w:lsdException w:name="HTML Code" w:semiHidden="1" w:unhideWhenUsed="1"/>
+    <w:lsdException w:name="HTML Definition" w:semiHidden="1" w:unhideWhenUsed="1"/>
+    <w:lsdException w:name="HTML Keyboard" w:semiHidden="1" w:unhideWhenUsed="1"/>
+    <w:lsdException w:name="HTML Preformatted" w:semiHidden="1" w:unhideWhenUsed="1"/>
+    <w:lsdException w:name="HTML Sample" w:semiHidden="1" w:unhideWhenUsed="1"/>
+    <w:lsdException w:name="HTML Typewriter" w:semiHidden="1" w:unhideWhenUsed="1"/>
+    <w:lsdException w:name="HTML Variable" w:semiHidden="1" w:unhideWhenUsed="1"/>
+    <w:lsdException w:name="Normal Table" w:semiHidden="1" w:unhideWhenUsed="1"/>
+    <w:lsdException w:name="annotation subject" w:semiHidden="1" w:unhideWhenUsed="1"/>
+    <w:lsdException w:name="No List" w:semiHidden="1" w:unhideWhenUsed="1"/>
+    <w:lsdException w:name="Outline List 1" w:semiHidden="1" w:unhideWhenUsed="1"/>
+    <w:lsdException w:name="Outline List 2" w:semiHidden="1" w:unhideWhenUsed="1"/>
+    <w:lsdException w:name="Outline List 3" w:semiHidden="1" w:unhideWhenUsed="1"/>
+    <w:lsdException w:name="Table Simple 1" w:semiHidden="1" w:unhideWhenUsed="1"/>
+    <w:lsdException w:name="Table Simple 2" w:semiHidden="1" w:unhideWhenUsed="1"/>
+    <w:lsdException w:name="Table Simple 3" w:semiHidden="1" w:unhideWhenUsed="1"/>
+    <w:lsdException w:name="Table Classic 1" w:semiHidden="1" w:unhideWhenUsed="1"/>
+    <w:lsdException w:name="Table Classic 2" w:semiHidden="1" w:unhideWhenUsed="1"/>
+    <w:lsdException w:name="Table Classic 3" w:semiHidden="1" w:unhideWhenUsed="1"/>
+    <w:lsdException w:name="Table Classic 4" w:semiHidden="1" w:unhideWhenUsed="1"/>
+    <w:lsdException w:name="Table Colorful 1" w:semiHidden="1" w:unhideWhenUsed="1"/>
+    <w:lsdException w:name="Table Colorful 2" w:semiHidden="1" w:unhideWhenUsed="1"/>
+    <w:lsdException w:name="Table Colorful 3" w:semiHidden="1" w:unhideWhenUsed="1"/>
+    <w:lsdException w:name="Table Columns 1" w:semiHidden="1" w:unhideWhenUsed="1"/>
+    <w:lsdException w:name="Table Columns 2" w:semiHidden="1" w:unhideWhenUsed="1"/>
+    <w:lsdException w:name="Table Columns 3" w:semiHidden="1" w:unhideWhenUsed="1"/>
+    <w:lsdException w:name="Table Columns 4" w:semiHidden="1" w:unhideWhenUsed="1"/>
+    <w:lsdException w:name="Table Columns 5" w:semiHidden="1" w:unhideWhenUsed="1"/>
+    <w:lsdException w:name="Table Grid 1" w:semiHidden="1" w:unhideWhenUsed="1"/>
+    <w:lsdException w:name="Table Grid 2" w:semiHidden="1" w:unhideWhenUsed="1"/>
+    <w:lsdException w:name="Table Grid 3" w:semiHidden="1" w:unhideWhenUsed="1"/>
+    <w:lsdException w:name="Table Grid 4" w:semiHidden="1" w:unhideWhenUsed="1"/>
+    <w:lsdException w:name="Table Grid 5" w:semiHidden="1" w:unhideWhenUsed="1"/>
+    <w:lsdException w:name="Table Grid 6" w:semiHidden="1" w:unhideWhenUsed="1"/>
+    <w:lsdException w:name="Table Grid 7" w:semiHidden="1" w:unhideWhenUsed="1"/>
+    <w:lsdException w:name="Table Grid 8" w:semiHidden="1" w:unhideWhenUsed="1"/>
+    <w:lsdException w:name="Table List 1" w:semiHidden="1" w:unhideWhenUsed="1"/>
+    <w:lsdException w:name="Table List 2" w:semiHidden="1" w:unhideWhenUsed="1"/>
+    <w:lsdException w:name="Table List 3" w:semiHidden="1" w:unhideWhenUsed="1"/>
+    <w:lsdException w:name="Table List 4" w:semiHidden="1" w:unhideWhenUsed="1"/>
+    <w:lsdException w:name="Table List 5" w:semiHidden="1" w:unhideWhenUsed="1"/>
+    <w:lsdException w:name="Table List 6" w:semiHidden="1" w:unhideWhenUsed="1"/>
+    <w:lsdException w:name="Table List 7" w:semiHidden="1" w:unhideWhenUsed="1"/>
+    <w:lsdException w:name="Table List 8" w:semiHidden="1" w:unhideWhenUsed="1"/>
+    <w:lsdException w:name="Table 3D effects 1" w:semiHidden="1" w:unhideWhenUsed="1"/>
+    <w:lsdException w:name="Table 3D effects 2" w:semiHidden="1" w:unhideWhenUsed="1"/>
+    <w:lsdException w:name="Table 3D effects 3" w:semiHidden="1" w:unhideWhenUsed="1"/>
+    <w:lsdException w:name="Table Contemporary" w:semiHidden="1" w:unhideWhenUsed="1"/>
+    <w:lsdException w:name="Table Elegant" w:semiHidden="1" w:unhideWhenUsed="1"/>
+    <w:lsdException w:name="Table Professional" w:semiHidden="1" w:unhideWhenUsed="1"/>
+    <w:lsdException w:name="Table Subtle 1" w:semiHidden="1" w:unhideWhenUsed="1"/>
+    <w:lsdException w:name="Table Subtle 2" w:semiHidden="1" w:unhideWhenUsed="1"/>
+    <w:lsdException w:name="Table Web 1" w:semiHidden="1" w:unhideWhenUsed="1"/>
+    <w:lsdException w:name="Table Web 2" w:semiHidden="1" w:unhideWhenUsed="1"/>
+    <w:lsdException w:name="Table Web 3" w:semiHidden="1" w:unhideWhenUsed="1"/>
+    <w:lsdException w:name="Balloon Text" w:semiHidden="1" w:unhideWhenUsed="1"/>
+    <w:lsdException w:name="Table Grid" w:uiPriority="59"/>
+    <w:lsdException w:name="Table Theme" w:semiHidden="1" w:unhideWhenUsed="1"/>
+    <w:lsdException w:name="Placeholder Text" w:semiHidden="1"/>
+    <w:lsdException w:name="No Spacing" w:uiPriority="1" w:qFormat="1"/>
+    <w:lsdException w:name="Light Shading" w:uiPriority="60"/>
+    <w:lsdException w:name="Light List" w:uiPriority="61"/>
+    <w:lsdException w:name="Light Grid" w:uiPriority="62"/>
+    <w:lsdException w:name="Medium Shading 1" w:uiPriority="63"/>
+    <w:lsdException w:name="Medium Shading 2" w:uiPriority="64"/>
+    <w:lsdException w:name="Medium List 1" w:uiPriority="65"/>
+    <w:lsdException w:name="Medium List 2" w:uiPriority="66"/>
+    <w:lsdException w:name="Medium Grid 1" w:uiPriority="67"/>
+    <w:lsdException w:name="Medium Grid 2" w:uiPriority="68"/>
+    <w:lsdException w:name="Medium Grid 3" w:uiPriority="69"/>
+    <w:lsdException w:name="Dark List" w:uiPriority="70"/>
+    <w:lsdException w:name="Colorful Shading" w:uiPriority="71"/>
+    <w:lsdException w:name="Colorful List" w:uiPriority="72"/>
+    <w:lsdException w:name="Colorful Grid" w:uiPriority="73"/>
+    <w:lsdException w:name="Light Shading Accent 1" w:uiPriority="60"/>
+    <w:lsdException w:name="Light List Accent 1" w:uiPriority="61"/>
+    <w:lsdException w:name="Light Grid Accent 1" w:uiPriority="62"/>
+    <w:lsdException w:name="Medium Shading 1 Accent 1" w:uiPriority="63"/>
+    <w:lsdException w:name="Medium Shading 2 Accent 1" w:uiPriority="64"/>
+    <w:lsdException w:name="Medium List 1 Accent 1" w:uiPriority="65"/>
+    <w:lsdException w:name="Revision" w:semiHidden="1"/>
+    <w:lsdException w:name="List Paragraph" w:uiPriority="34" w:qFormat="1"/>
+    <w:lsdException w:name="Quote" w:uiPriority="29" w:qFormat="1"/>
+    <w:lsdException w:name="Intense Quote" w:uiPriority="30" w:qFormat="1"/>
+    <w:lsdException w:name="Medium List 2 Accent 1" w:uiPriority="66"/>
+    <w:lsdException w:name="Medium Grid 1 Accent 1" w:uiPriority="67"/>
+    <w:lsdException w:name="Medium Grid 2 Accent 1" w:uiPriority="68"/>
+    <w:lsdException w:name="Medium Grid 3 Accent 1" w:uiPriority="69"/>
+    <w:lsdException w:name="Dark List Accent 1" w:uiPriority="70"/>
+    <w:lsdException w:name="Colorful Shading Accent 1" w:uiPriority="71"/>
+    <w:lsdException w:name="Colorful List Accent 1" w:uiPriority="72"/>
+    <w:lsdException w:name="Colorful Grid Accent 1" w:uiPriority="73"/>
+    <w:lsdException w:name="Light Shading Accent 2" w:uiPriority="60"/>
+    <w:lsdException w:name="Light List Accent 2" w:uiPriority="61"/>
+    <w:lsdException w:name="Light Grid Accent 2" w:uiPriority="62"/>
+    <w:lsdException w:name="Medium Shading 1 Accent 2" w:uiPriority="63"/>
+    <w:lsdException w:name="Medium Shading 2 Accent 2" w:uiPriority="64"/>
+    <w:lsdException w:name="Medium List 1 Accent 2" w:uiPriority="65"/>
+    <w:lsdException w:name="Medium List 2 Accent 2" w:uiPriority="66"/>
+    <w:lsdException w:name="Medium Grid 1 Accent 2" w:uiPriority="67"/>
+    <w:lsdException w:name="Medium Grid 2 Accent 2" w:uiPriority="68"/>
+    <w:lsdException w:name="Medium Grid 3 Accent 2" w:uiPriority="69"/>
+    <w:lsdException w:name="Dark List Accent 2" w:uiPriority="70"/>
+    <w:lsdException w:name="Colorful Shading Accent 2" w:uiPriority="71"/>
+    <w:lsdException w:name="Colorful List Accent 2" w:uiPriority="72"/>
+    <w:lsdException w:name="Colorful Grid Accent 2" w:uiPriority="73"/>
+    <w:lsdException w:name="Light Shading Accent 3" w:uiPriority="60"/>
+    <w:lsdException w:name="Light List Accent 3" w:uiPriority="61"/>
+    <w:lsdException w:name="Light Grid Accent 3" w:uiPriority="62"/>
+    <w:lsdException w:name="Medium Shading 1 Accent 3" w:uiPriority="63"/>
+    <w:lsdException w:name="Medium Shading 2 Accent 3" w:uiPriority="64"/>
+    <w:lsdException w:name="Medium List 1 Accent 3" w:uiPriority="65"/>
+    <w:lsdException w:name="Medium List 2 Accent 3" w:uiPriority="66"/>
+    <w:lsdException w:name="Medium Grid 1 Accent 3" w:uiPriority="67"/>
+    <w:lsdException w:name="Medium Grid 2 Accent 3" w:uiPriority="68"/>
+    <w:lsdException w:name="Medium Grid 3 Accent 3" w:uiPriority="69"/>
+    <w:lsdException w:name="Dark List Accent 3" w:uiPriority="70"/>
+    <w:lsdException w:name="Colorful Shading Accent 3" w:uiPriority="71"/>
+    <w:lsdException w:name="Colorful List Accent 3" w:uiPriority="72"/>
+    <w:lsdException w:name="Colorful Grid Accent 3" w:uiPriority="73"/>
+    <w:lsdException w:name="Light Shading Accent 4" w:uiPriority="60"/>
+    <w:lsdException w:name="Light List Accent 4" w:uiPriority="61"/>
+    <w:lsdException w:name="Light Grid Accent 4" w:uiPriority="62"/>
+    <w:lsdException w:name="Medium Shading 1 Accent 4" w:uiPriority="63"/>
+    <w:lsdException w:name="Medium Shading 2 Accent 4" w:uiPriority="64"/>
+    <w:lsdException w:name="Medium List 1 Accent 4" w:uiPriority="65"/>
+    <w:lsdException w:name="Medium List 2 Accent 4" w:uiPriority="66"/>
+    <w:lsdException w:name="Medium Grid 1 Accent 4" w:uiPriority="67"/>
+    <w:lsdException w:name="Medium Grid 2 Accent 4" w:uiPriority="68"/>
+    <w:lsdException w:name="Medium Grid 3 Accent 4" w:uiPriority="69"/>
+    <w:lsdException w:name="Dark List Accent 4" w:uiPriority="70"/>
+    <w:lsdException w:name="Colorful Shading Accent 4" w:uiPriority="71"/>
+    <w:lsdException w:name="Colorful List Accent 4" w:uiPriority="72"/>
+    <w:lsdException w:name="Colorful Grid Accent 4" w:uiPriority="73"/>
+    <w:lsdException w:name="Light Shading Accent 5" w:uiPriority="60"/>
+    <w:lsdException w:name="Light List Accent 5" w:uiPriority="61"/>
+    <w:lsdException w:name="Light Grid Accent 5" w:uiPriority="62"/>
+    <w:lsdException w:name="Medium Shading 1 Accent 5" w:uiPriority="63"/>
+    <w:lsdException w:name="Medium Shading 2 Accent 5" w:uiPriority="64"/>
+    <w:lsdException w:name="Medium List 1 Accent 5" w:uiPriority="65"/>
+    <w:lsdException w:name="Medium List 2 Accent 5" w:uiPriority="66"/>
+    <w:lsdException w:name="Medium Grid 1 Accent 5" w:uiPriority="67"/>
+    <w:lsdException w:name="Medium Grid 2 Accent 5" w:uiPriority="68"/>
+    <w:lsdException w:name="Medium Grid 3 Accent 5" w:uiPriority="69"/>
+    <w:lsdException w:name="Dark List Accent 5" w:uiPriority="70"/>
+    <w:lsdException w:name="Colorful Shading Accent 5" w:uiPriority="71"/>
+    <w:lsdException w:name="Colorful List Accent 5" w:uiPriority="72"/>
+    <w:lsdException w:name="Colorful Grid Accent 5" w:uiPriority="73"/>
+    <w:lsdException w:name="Light Shading Accent 6" w:uiPriority="60"/>
+    <w:lsdException w:name="Light List Accent 6" w:uiPriority="61"/>
+    <w:lsdException w:name="Light Grid Accent 6" w:uiPriority="62"/>
+    <w:lsdException w:name="Medium Shading 1 Accent 6" w:uiPriority="63"/>
+    <w:lsdException w:name="Medium Shading 2 Accent 6" w:uiPriority="64"/>
+    <w:lsdException w:name="Medium List 1 Accent 6" w:uiPriority="65"/>
+    <w:lsdException w:name="Medium List 2 Accent 6" w:uiPriority="66"/>
+    <w:lsdException w:name="Medium Grid 1 Accent 6" w:uiPriority="67"/>
+    <w:lsdException w:name="Medium Grid 2 Accent 6" w:uiPriority="68"/>
+    <w:lsdException w:name="Medium Grid 3 Accent 6" w:uiPriority="69"/>
+    <w:lsdException w:name="Dark List Accent 6" w:uiPriority="70"/>
+    <w:lsdException w:name="Colorful Shading Accent 6" w:uiPriority="71"/>
+    <w:lsdException w:name="Colorful List Accent 6" w:uiPriority="72"/>
+    <w:lsdException w:name="Colorful Grid Accent 6" w:uiPriority="73"/>
+    <w:lsdException w:name="Subtle Emphasis" w:uiPriority="19" w:qFormat="1"/>
+    <w:lsdException w:name="Intense Emphasis" w:uiPriority="21" w:qFormat="1"/>
+    <w:lsdException w:name="Subtle Reference" w:uiPriority="31" w:qFormat="1"/>
+    <w:lsdException w:name="Intense Reference" w:uiPriority="32" w:qFormat="1"/>
+    <w:lsdException w:name="Book Title" w:uiPriority="33" w:qFormat="1"/>
+    <w:lsdException w:name="Bibliography" w:semiHidden="1" w:uiPriority="37" w:unhideWhenUsed="1"/>
+    <w:lsdException w:name="TOC Heading" w:semiHidden="1" w:uiPriority="39" w:unhideWhenUsed="1" w:qFormat="1"/>
+    <w:lsdException w:name="Plain Table 1" w:uiPriority="41"/>
+    <w:lsdException w:name="Plain Table 2" w:uiPriority="42"/>
+    <w:lsdException w:name="Plain Table 3" w:uiPriority="43"/>
+    <w:lsdException w:name="Plain Table 4" w:uiPriority="44"/>
+    <w:lsdException w:name="Plain Table 5" w:uiPriority="45"/>
+    <w:lsdException w:name="Grid Table Light" w:uiPriority="40"/>
+    <w:lsdException w:name="Grid Table 1 Light" w:uiPriority="46"/>
+    <w:lsdException w:name="Grid Table 2" w:uiPriority="47"/>
+    <w:lsdException w:name="Grid Table 3" w:uiPriority="48"/>
+    <w:lsdException w:name="Grid Table 4" w:uiPriority="49"/>
+    <w:lsdException w:name="Grid Table 5 Dark" w:uiPriority="50"/>
+    <w:lsdException w:name="Grid Table 6 Colorful" w:uiPriority="51"/>
+    <w:lsdException w:name="Grid Table 7 Colorful" w:uiPriority="52"/>
+    <w:lsdException w:name="Grid Table 1 Light Accent 1" w:uiPriority="46"/>
+    <w:lsdException w:name="Grid Table 2 Accent 1" w:uiPriority="47"/>
+    <w:lsdException w:name="Grid Table 3 Accent 1" w:uiPriority="48"/>
+    <w:lsdException w:name="Grid Table 4 Accent 1" w:uiPriority="49"/>
+    <w:lsdException w:name="Grid Table 5 Dark Accent 1" w:uiPriority="50"/>
+    <w:lsdException w:name="Grid Table 6 Colorful Accent 1" w:uiPriority="51"/>
+    <w:lsdException w:name="Grid Table 7 Colorful Accent 1" w:uiPriority="52"/>
+    <w:lsdException w:name="Grid Table 1 Light Accent 2" w:uiPriority="46"/>
+    <w:lsdException w:name="Grid Table 2 Accent 2" w:uiPriority="47"/>
+    <w:lsdException w:name="Grid Table 3 Accent 2" w:uiPriority="48"/>
+    <w:lsdException w:name="Grid Table 4 Accent 2" w:uiPriority="49"/>
+    <w:lsdException w:name="Grid Table 5 Dark Accent 2" w:uiPriority="50"/>
+    <w:lsdException w:name="Grid Table 6 Colorful Accent 2" w:uiPriority="51"/>
+    <w:lsdException w:name="Grid Table 7 Colorful Accent 2" w:uiPriority="52"/>
+    <w:lsdException w:name="Grid Table 1 Light Accent 3" w:uiPriority="46"/>
+    <w:lsdException w:name="Grid Table 2 Accent 3" w:uiPriority="47"/>
+    <w:lsdException w:name="Grid Table 3 Accent 3" w:uiPriority="48"/>
+    <w:lsdException w:name="Grid Table 4 Accent 3" w:uiPriority="49"/>
+    <w:lsdException w:name="Grid Table 5 Dark Accent 3" w:uiPriority="50"/>
+    <w:lsdException w:name="Grid Table 6 Colorful Accent 3" w:uiPriority="51"/>
+    <w:lsdException w:name="Grid Table 7 Colorful Accent 3" w:uiPriority="52"/>
+    <w:lsdException w:name="Grid Table 1 Light Accent 4" w:uiPriority="46"/>
+    <w:lsdException w:name="Grid Table 2 Accent 4" w:uiPriority="47"/>
+    <w:lsdException w:name="Grid Table 3 Accent 4" w:uiPriority="48"/>
+    <w:lsdException w:name="Grid Table 4 Accent 4" w:uiPriority="49"/>
+    <w:lsdException w:name="Grid Table 5 Dark Accent 4" w:uiPriority="50"/>
+    <w:lsdException w:name="Grid Table 6 Colorful Accent 4" w:uiPriority="51"/>
+    <w:lsdException w:name="Grid Table 7 Colorful Accent 4" w:uiPriority="52"/>
+    <w:lsdException w:name="Grid Table 1 Light Accent 5" w:uiPriority="46"/>
+    <w:lsdException w:name="Grid Table 2 Accent 5" w:uiPriority="47"/>
+    <w:lsdException w:name="Grid Table 3 Accent 5" w:uiPriority="48"/>
+    <w:lsdException w:name="Grid Table 4 Accent 5" w:uiPriority="49"/>
+    <w:lsdException w:name="Grid Table 5 Dark Accent 5" w:uiPriority="50"/>
+    <w:lsdException w:name="Grid Table 6 Colorful Accent 5" w:uiPriority="51"/>
+    <w:lsdException w:name="Grid Table 7 Colorful Accent 5" w:uiPriority="52"/>
+    <w:lsdException w:name="Grid Table 1 Light Accent 6" w:uiPriority="46"/>
+    <w:lsdException w:name="Grid Table 2 Accent 6" w:uiPriority="47"/>
+    <w:lsdException w:name="Grid Table 3 Accent 6" w:uiPriority="48"/>
+    <w:lsdException w:name="Grid Table 4 Accent 6" w:uiPriority="49"/>
+    <w:lsdException w:name="Grid Table 5 Dark Accent 6" w:uiPriority="50"/>
+    <w:lsdException w:name="Grid Table 6 Colorful Accent 6" w:uiPriority="51"/>
+    <w:lsdException w:name="Grid Table 7 Colorful Accent 6" w:uiPriority="52"/>
+    <w:lsdException w:name="List Table 1 Light" w:uiPriority="46"/>
+    <w:lsdException w:name="List Table 2" w:uiPriority="47"/>
+    <w:lsdException w:name="List Table 3" w:uiPriority="48"/>
+    <w:lsdException w:name="List Table 4" w:uiPriority="49"/>
+    <w:lsdException w:name="List Table 5 Dark" w:uiPriority="50"/>
+    <w:lsdException w:name="List Table 6 Colorful" w:uiPriority="51"/>
+    <w:lsdException w:name="List Table 7 Colorful" w:uiPriority="52"/>
+    <w:lsdException w:name="List Table 1 Light Accent 1" w:uiPriority="46"/>
+    <w:lsdException w:name="List Table 2 Accent 1" w:uiPriority="47"/>
+    <w:lsdException w:name="List Table 3 Accent 1" w:uiPriority="48"/>
+    <w:lsdException w:name="List Table 4 Accent 1" w:uiPriority="49"/>
+    <w:lsdException w:name="List Table 5 Dark Accent 1" w:uiPriority="50"/>
+    <w:lsdException w:name="List Table 6 Colorful Accent 1" w:uiPriority="51"/>
+    <w:lsdException w:name="List Table 7 Colorful Accent 1" w:uiPriority="52"/>
+    <w:lsdException w:name="List Table 1 Light Accent 2" w:uiPriority="46"/>
+    <w:lsdException w:name="List Table 2 Accent 2" w:uiPriority="47"/>
+    <w:lsdException w:name="List Table 3 Accent 2" w:uiPriority="48"/>
+    <w:lsdException w:name="List Table 4 Accent 2" w:uiPriority="49"/>
+    <w:lsdException w:name="List Table 5 Dark Accent 2" w:uiPriority="50"/>
+    <w:lsdException w:name="List Table 6 Colorful Accent 2" w:uiPriority="51"/>
+    <w:lsdException w:name="List Table 7 Colorful Accent 2" w:uiPriority="52"/>
+    <w:lsdException w:name="List Table 1 Light Accent 3" w:uiPriority="46"/>
+    <w:lsdException w:name="List Table 2 Accent 3" w:uiPriority="47"/>
+    <w:lsdException w:name="List Table 3 Accent 3" w:uiPriority="48"/>
+    <w:lsdException w:name="List Table 4 Accent 3" w:uiPriority="49"/>
+    <w:lsdException w:name="List Table 5 Dark Accent 3" w:uiPriority="50"/>
+    <w:lsdException w:name="List Table 6 Colorful Accent 3" w:uiPriority="51"/>
+    <w:lsdException w:name="List Table 7 Colorful Accent 3" w:uiPriority="52"/>
+    <w:lsdException w:name="List Table 1 Light Accent 4" w:uiPriority="46"/>
+    <w:lsdException w:name="List Table 2 Accent 4" w:uiPriority="47"/>
+    <w:lsdException w:name="List Table 3 Accent 4" w:uiPriority="48"/>
+    <w:lsdException w:name="List Table 4 Accent 4" w:uiPriority="49"/>
+    <w:lsdException w:name="List Table 5 Dark Accent 4" w:uiPriority="50"/>
+    <w:lsdException w:name="List Table 6 Colorful Accent 4" w:uiPriority="51"/>
+    <w:lsdException w:name="List Table 7 Colorful Accent 4" w:uiPriority="52"/>
+    <w:lsdException w:name="List Table 1 Light Accent 5" w:uiPriority="46"/>
+    <w:lsdException w:name="List Table 2 Accent 5" w:uiPriority="47"/>
+    <w:lsdException w:name="List Table 3 Accent 5" w:uiPriority="48"/>
+    <w:lsdException w:name="List Table 4 Accent 5" w:uiPriority="49"/>
+    <w:lsdException w:name="List Table 5 Dark Accent 5" w:uiPriority="50"/>
+    <w:lsdException w:name="List Table 6 Colorful Accent 5" w:uiPriority="51"/>
+    <w:lsdException w:name="List Table 7 Colorful Accent 5" w:uiPriority="52"/>
+    <w:lsdException w:name="List Table 1 Light Accent 6" w:uiPriority="46"/>
+    <w:lsdException w:name="List Table 2 Accent 6" w:uiPriority="47"/>
+    <w:lsdException w:name="List Table 3 Accent 6" w:uiPriority="48"/>
+    <w:lsdException w:name="List Table 4 Accent 6" w:uiPriority="49"/>
+    <w:lsdException w:name="List Table 5 Dark Accent 6" w:uiPriority="50"/>
+    <w:lsdException w:name="List Table 6 Colorful Accent 6" w:uiPriority="51"/>
+    <w:lsdException w:name="List Table 7 Colorful Accent 6" w:uiPriority="52"/>
   </w:latentStyles>
   <w:style w:type="paragraph" w:default="1" w:styleId="Normal">
     <w:name w:val="Normal"/>
@@ -1328,7 +1742,7 @@
     <w:name w:val="List"/>
     <w:basedOn w:val="Textoindependiente"/>
   </w:style>
-  <w:style w:type="paragraph" w:styleId="Epgrafe">
+  <w:style w:type="paragraph" w:styleId="Descripcin">
     <w:name w:val="caption"/>
     <w:basedOn w:val="Normal"/>
     <w:qFormat/>
@@ -1348,196 +1762,6 @@
     <w:pPr>
       <w:suppressLineNumbers/>
     </w:pPr>
-  </w:style>
-</w:styles>
-</file>
-
-<file path=word/stylesWithEffects.xml><?xml version="1.0" encoding="utf-8"?>
-<w:styles xmlns:wpc="http://schemas.microsoft.com/office/word/2010/wordprocessingCanvas" xmlns:mc="http://schemas.openxmlformats.org/markup-compatibility/2006" xmlns:o="urn:schemas-microsoft-com:office:office" xmlns:r="http://schemas.openxmlformats.org/officeDocument/2006/relationships" xmlns:m="http://schemas.openxmlformats.org/officeDocument/2006/math" xmlns:v="urn:schemas-microsoft-com:vml" xmlns:wp14="http://schemas.microsoft.com/office/word/2010/wordprocessingDrawing" xmlns:wp="http://schemas.openxmlformats.org/drawingml/2006/wordprocessingDrawing" xmlns:w10="urn:schemas-microsoft-com:office:word" xmlns:w="http://schemas.openxmlformats.org/wordprocessingml/2006/main" xmlns:w14="http://schemas.microsoft.com/office/word/2010/wordml" xmlns:wpg="http://schemas.microsoft.com/office/word/2010/wordprocessingGroup" xmlns:wpi="http://schemas.microsoft.com/office/word/2010/wordprocessingInk" xmlns:wne="http://schemas.microsoft.com/office/word/2006/wordml" xmlns:wps="http://schemas.microsoft.com/office/word/2010/wordprocessingShape" mc:Ignorable="w14 wp14">
-  <w:docDefaults>
-    <w:rPrDefault>
-      <w:rPr>
-        <w:rFonts w:asciiTheme="minorHAnsi" w:eastAsiaTheme="minorEastAsia" w:hAnsiTheme="minorHAnsi" w:cstheme="minorBidi"/>
-        <w:sz w:val="22"/>
-        <w:szCs w:val="22"/>
-        <w:lang w:val="es-AR" w:eastAsia="es-AR" w:bidi="ar-SA"/>
-      </w:rPr>
-    </w:rPrDefault>
-    <w:pPrDefault>
-      <w:pPr>
-        <w:spacing w:after="200" w:line="276" w:lineRule="auto"/>
-      </w:pPr>
-    </w:pPrDefault>
-  </w:docDefaults>
-  <w:latentStyles w:defLockedState="0" w:defUIPriority="99" w:defSemiHidden="1" w:defUnhideWhenUsed="1" w:defQFormat="0" w:count="267">
-    <w:lsdException w:name="Normal" w:semiHidden="0" w:uiPriority="0" w:unhideWhenUsed="0" w:qFormat="1"/>
-    <w:lsdException w:name="heading 1" w:semiHidden="0" w:uiPriority="9" w:unhideWhenUsed="0" w:qFormat="1"/>
-    <w:lsdException w:name="heading 2" w:uiPriority="9" w:qFormat="1"/>
-    <w:lsdException w:name="heading 3" w:uiPriority="9" w:qFormat="1"/>
-    <w:lsdException w:name="heading 4" w:uiPriority="9" w:qFormat="1"/>
-    <w:lsdException w:name="heading 5" w:uiPriority="9" w:qFormat="1"/>
-    <w:lsdException w:name="heading 6" w:uiPriority="9" w:qFormat="1"/>
-    <w:lsdException w:name="heading 7" w:uiPriority="9" w:qFormat="1"/>
-    <w:lsdException w:name="heading 8" w:uiPriority="9" w:qFormat="1"/>
-    <w:lsdException w:name="heading 9" w:uiPriority="9" w:qFormat="1"/>
-    <w:lsdException w:name="toc 1" w:uiPriority="39"/>
-    <w:lsdException w:name="toc 2" w:uiPriority="39"/>
-    <w:lsdException w:name="toc 3" w:uiPriority="39"/>
-    <w:lsdException w:name="toc 4" w:uiPriority="39"/>
-    <w:lsdException w:name="toc 5" w:uiPriority="39"/>
-    <w:lsdException w:name="toc 6" w:uiPriority="39"/>
-    <w:lsdException w:name="toc 7" w:uiPriority="39"/>
-    <w:lsdException w:name="toc 8" w:uiPriority="39"/>
-    <w:lsdException w:name="toc 9" w:uiPriority="39"/>
-    <w:lsdException w:name="caption" w:uiPriority="35" w:qFormat="1"/>
-    <w:lsdException w:name="Title" w:semiHidden="0" w:uiPriority="10" w:unhideWhenUsed="0" w:qFormat="1"/>
-    <w:lsdException w:name="Default Paragraph Font" w:uiPriority="1"/>
-    <w:lsdException w:name="Subtitle" w:semiHidden="0" w:uiPriority="11" w:unhideWhenUsed="0" w:qFormat="1"/>
-    <w:lsdException w:name="Strong" w:semiHidden="0" w:uiPriority="22" w:unhideWhenUsed="0" w:qFormat="1"/>
-    <w:lsdException w:name="Emphasis" w:semiHidden="0" w:uiPriority="20" w:unhideWhenUsed="0" w:qFormat="1"/>
-    <w:lsdException w:name="Table Grid" w:semiHidden="0" w:uiPriority="59" w:unhideWhenUsed="0"/>
-    <w:lsdException w:name="Placeholder Text" w:unhideWhenUsed="0"/>
-    <w:lsdException w:name="No Spacing" w:semiHidden="0" w:uiPriority="1" w:unhideWhenUsed="0" w:qFormat="1"/>
-    <w:lsdException w:name="Light Shading" w:semiHidden="0" w:uiPriority="60" w:unhideWhenUsed="0"/>
-    <w:lsdException w:name="Light List" w:semiHidden="0" w:uiPriority="61" w:unhideWhenUsed="0"/>
-    <w:lsdException w:name="Light Grid" w:semiHidden="0" w:uiPriority="62" w:unhideWhenUsed="0"/>
-    <w:lsdException w:name="Medium Shading 1" w:semiHidden="0" w:uiPriority="63" w:unhideWhenUsed="0"/>
-    <w:lsdException w:name="Medium Shading 2" w:semiHidden="0" w:uiPriority="64" w:unhideWhenUsed="0"/>
-    <w:lsdException w:name="Medium List 1" w:semiHidden="0" w:uiPriority="65" w:unhideWhenUsed="0"/>
-    <w:lsdException w:name="Medium List 2" w:semiHidden="0" w:uiPriority="66" w:unhideWhenUsed="0"/>
-    <w:lsdException w:name="Medium Grid 1" w:semiHidden="0" w:uiPriority="67" w:unhideWhenUsed="0"/>
-    <w:lsdException w:name="Medium Grid 2" w:semiHidden="0" w:uiPriority="68" w:unhideWhenUsed="0"/>
-    <w:lsdException w:name="Medium Grid 3" w:semiHidden="0" w:uiPriority="69" w:unhideWhenUsed="0"/>
-    <w:lsdException w:name="Dark List" w:semiHidden="0" w:uiPriority="70" w:unhideWhenUsed="0"/>
-    <w:lsdException w:name="Colorful Shading" w:semiHidden="0" w:uiPriority="71" w:unhideWhenUsed="0"/>
-    <w:lsdException w:name="Colorful List" w:semiHidden="0" w:uiPriority="72" w:unhideWhenUsed="0"/>
-    <w:lsdException w:name="Colorful Grid" w:semiHidden="0" w:uiPriority="73" w:unhideWhenUsed="0"/>
-    <w:lsdException w:name="Light Shading Accent 1" w:semiHidden="0" w:uiPriority="60" w:unhideWhenUsed="0"/>
-    <w:lsdException w:name="Light List Accent 1" w:semiHidden="0" w:uiPriority="61" w:unhideWhenUsed="0"/>
-    <w:lsdException w:name="Light Grid Accent 1" w:semiHidden="0" w:uiPriority="62" w:unhideWhenUsed="0"/>
-    <w:lsdException w:name="Medium Shading 1 Accent 1" w:semiHidden="0" w:uiPriority="63" w:unhideWhenUsed="0"/>
-    <w:lsdException w:name="Medium Shading 2 Accent 1" w:semiHidden="0" w:uiPriority="64" w:unhideWhenUsed="0"/>
-    <w:lsdException w:name="Medium List 1 Accent 1" w:semiHidden="0" w:uiPriority="65" w:unhideWhenUsed="0"/>
-    <w:lsdException w:name="Revision" w:unhideWhenUsed="0"/>
-    <w:lsdException w:name="List Paragraph" w:semiHidden="0" w:uiPriority="34" w:unhideWhenUsed="0" w:qFormat="1"/>
-    <w:lsdException w:name="Quote" w:semiHidden="0" w:uiPriority="29" w:unhideWhenUsed="0" w:qFormat="1"/>
-    <w:lsdException w:name="Intense Quote" w:semiHidden="0" w:uiPriority="30" w:unhideWhenUsed="0" w:qFormat="1"/>
-    <w:lsdException w:name="Medium List 2 Accent 1" w:semiHidden="0" w:uiPriority="66" w:unhideWhenUsed="0"/>
-    <w:lsdException w:name="Medium Grid 1 Accent 1" w:semiHidden="0" w:uiPriority="67" w:unhideWhenUsed="0"/>
-    <w:lsdException w:name="Medium Grid 2 Accent 1" w:semiHidden="0" w:uiPriority="68" w:unhideWhenUsed="0"/>
-    <w:lsdException w:name="Medium Grid 3 Accent 1" w:semiHidden="0" w:uiPriority="69" w:unhideWhenUsed="0"/>
-    <w:lsdException w:name="Dark List Accent 1" w:semiHidden="0" w:uiPriority="70" w:unhideWhenUsed="0"/>
-    <w:lsdException w:name="Colorful Shading Accent 1" w:semiHidden="0" w:uiPriority="71" w:unhideWhenUsed="0"/>
-    <w:lsdException w:name="Colorful List Accent 1" w:semiHidden="0" w:uiPriority="72" w:unhideWhenUsed="0"/>
-    <w:lsdException w:name="Colorful Grid Accent 1" w:semiHidden="0" w:uiPriority="73" w:unhideWhenUsed="0"/>
-    <w:lsdException w:name="Light Shading Accent 2" w:semiHidden="0" w:uiPriority="60" w:unhideWhenUsed="0"/>
-    <w:lsdException w:name="Light List Accent 2" w:semiHidden="0" w:uiPriority="61" w:unhideWhenUsed="0"/>
-    <w:lsdException w:name="Light Grid Accent 2" w:semiHidden="0" w:uiPriority="62" w:unhideWhenUsed="0"/>
-    <w:lsdException w:name="Medium Shading 1 Accent 2" w:semiHidden="0" w:uiPriority="63" w:unhideWhenUsed="0"/>
-    <w:lsdException w:name="Medium Shading 2 Accent 2" w:semiHidden="0" w:uiPriority="64" w:unhideWhenUsed="0"/>
-    <w:lsdException w:name="Medium List 1 Accent 2" w:semiHidden="0" w:uiPriority="65" w:unhideWhenUsed="0"/>
-    <w:lsdException w:name="Medium List 2 Accent 2" w:semiHidden="0" w:uiPriority="66" w:unhideWhenUsed="0"/>
-    <w:lsdException w:name="Medium Grid 1 Accent 2" w:semiHidden="0" w:uiPriority="67" w:unhideWhenUsed="0"/>
-    <w:lsdException w:name="Medium Grid 2 Accent 2" w:semiHidden="0" w:uiPriority="68" w:unhideWhenUsed="0"/>
-    <w:lsdException w:name="Medium Grid 3 Accent 2" w:semiHidden="0" w:uiPriority="69" w:unhideWhenUsed="0"/>
-    <w:lsdException w:name="Dark List Accent 2" w:semiHidden="0" w:uiPriority="70" w:unhideWhenUsed="0"/>
-    <w:lsdException w:name="Colorful Shading Accent 2" w:semiHidden="0" w:uiPriority="71" w:unhideWhenUsed="0"/>
-    <w:lsdException w:name="Colorful List Accent 2" w:semiHidden="0" w:uiPriority="72" w:unhideWhenUsed="0"/>
-    <w:lsdException w:name="Colorful Grid Accent 2" w:semiHidden="0" w:uiPriority="73" w:unhideWhenUsed="0"/>
-    <w:lsdException w:name="Light Shading Accent 3" w:semiHidden="0" w:uiPriority="60" w:unhideWhenUsed="0"/>
-    <w:lsdException w:name="Light List Accent 3" w:semiHidden="0" w:uiPriority="61" w:unhideWhenUsed="0"/>
-    <w:lsdException w:name="Light Grid Accent 3" w:semiHidden="0" w:uiPriority="62" w:unhideWhenUsed="0"/>
-    <w:lsdException w:name="Medium Shading 1 Accent 3" w:semiHidden="0" w:uiPriority="63" w:unhideWhenUsed="0"/>
-    <w:lsdException w:name="Medium Shading 2 Accent 3" w:semiHidden="0" w:uiPriority="64" w:unhideWhenUsed="0"/>
-    <w:lsdException w:name="Medium List 1 Accent 3" w:semiHidden="0" w:uiPriority="65" w:unhideWhenUsed="0"/>
-    <w:lsdException w:name="Medium List 2 Accent 3" w:semiHidden="0" w:uiPriority="66" w:unhideWhenUsed="0"/>
-    <w:lsdException w:name="Medium Grid 1 Accent 3" w:semiHidden="0" w:uiPriority="67" w:unhideWhenUsed="0"/>
-    <w:lsdException w:name="Medium Grid 2 Accent 3" w:semiHidden="0" w:uiPriority="68" w:unhideWhenUsed="0"/>
-    <w:lsdException w:name="Medium Grid 3 Accent 3" w:semiHidden="0" w:uiPriority="69" w:unhideWhenUsed="0"/>
-    <w:lsdException w:name="Dark List Accent 3" w:semiHidden="0" w:uiPriority="70" w:unhideWhenUsed="0"/>
-    <w:lsdException w:name="Colorful Shading Accent 3" w:semiHidden="0" w:uiPriority="71" w:unhideWhenUsed="0"/>
-    <w:lsdException w:name="Colorful List Accent 3" w:semiHidden="0" w:uiPriority="72" w:unhideWhenUsed="0"/>
-    <w:lsdException w:name="Colorful Grid Accent 3" w:semiHidden="0" w:uiPriority="73" w:unhideWhenUsed="0"/>
-    <w:lsdException w:name="Light Shading Accent 4" w:semiHidden="0" w:uiPriority="60" w:unhideWhenUsed="0"/>
-    <w:lsdException w:name="Light List Accent 4" w:semiHidden="0" w:uiPriority="61" w:unhideWhenUsed="0"/>
-    <w:lsdException w:name="Light Grid Accent 4" w:semiHidden="0" w:uiPriority="62" w:unhideWhenUsed="0"/>
-    <w:lsdException w:name="Medium Shading 1 Accent 4" w:semiHidden="0" w:uiPriority="63" w:unhideWhenUsed="0"/>
-    <w:lsdException w:name="Medium Shading 2 Accent 4" w:semiHidden="0" w:uiPriority="64" w:unhideWhenUsed="0"/>
-    <w:lsdException w:name="Medium List 1 Accent 4" w:semiHidden="0" w:uiPriority="65" w:unhideWhenUsed="0"/>
-    <w:lsdException w:name="Medium List 2 Accent 4" w:semiHidden="0" w:uiPriority="66" w:unhideWhenUsed="0"/>
-    <w:lsdException w:name="Medium Grid 1 Accent 4" w:semiHidden="0" w:uiPriority="67" w:unhideWhenUsed="0"/>
-    <w:lsdException w:name="Medium Grid 2 Accent 4" w:semiHidden="0" w:uiPriority="68" w:unhideWhenUsed="0"/>
-    <w:lsdException w:name="Medium Grid 3 Accent 4" w:semiHidden="0" w:uiPriority="69" w:unhideWhenUsed="0"/>
-    <w:lsdException w:name="Dark List Accent 4" w:semiHidden="0" w:uiPriority="70" w:unhideWhenUsed="0"/>
-    <w:lsdException w:name="Colorful Shading Accent 4" w:semiHidden="0" w:uiPriority="71" w:unhideWhenUsed="0"/>
-    <w:lsdException w:name="Colorful List Accent 4" w:semiHidden="0" w:uiPriority="72" w:unhideWhenUsed="0"/>
-    <w:lsdException w:name="Colorful Grid Accent 4" w:semiHidden="0" w:uiPriority="73" w:unhideWhenUsed="0"/>
-    <w:lsdException w:name="Light Shading Accent 5" w:semiHidden="0" w:uiPriority="60" w:unhideWhenUsed="0"/>
-    <w:lsdException w:name="Light List Accent 5" w:semiHidden="0" w:uiPriority="61" w:unhideWhenUsed="0"/>
-    <w:lsdException w:name="Light Grid Accent 5" w:semiHidden="0" w:uiPriority="62" w:unhideWhenUsed="0"/>
-    <w:lsdException w:name="Medium Shading 1 Accent 5" w:semiHidden="0" w:uiPriority="63" w:unhideWhenUsed="0"/>
-    <w:lsdException w:name="Medium Shading 2 Accent 5" w:semiHidden="0" w:uiPriority="64" w:unhideWhenUsed="0"/>
-    <w:lsdException w:name="Medium List 1 Accent 5" w:semiHidden="0" w:uiPriority="65" w:unhideWhenUsed="0"/>
-    <w:lsdException w:name="Medium List 2 Accent 5" w:semiHidden="0" w:uiPriority="66" w:unhideWhenUsed="0"/>
-    <w:lsdException w:name="Medium Grid 1 Accent 5" w:semiHidden="0" w:uiPriority="67" w:unhideWhenUsed="0"/>
-    <w:lsdException w:name="Medium Grid 2 Accent 5" w:semiHidden="0" w:uiPriority="68" w:unhideWhenUsed="0"/>
-    <w:lsdException w:name="Medium Grid 3 Accent 5" w:semiHidden="0" w:uiPriority="69" w:unhideWhenUsed="0"/>
-    <w:lsdException w:name="Dark List Accent 5" w:semiHidden="0" w:uiPriority="70" w:unhideWhenUsed="0"/>
-    <w:lsdException w:name="Colorful Shading Accent 5" w:semiHidden="0" w:uiPriority="71" w:unhideWhenUsed="0"/>
-    <w:lsdException w:name="Colorful List Accent 5" w:semiHidden="0" w:uiPriority="72" w:unhideWhenUsed="0"/>
-    <w:lsdException w:name="Colorful Grid Accent 5" w:semiHidden="0" w:uiPriority="73" w:unhideWhenUsed="0"/>
-    <w:lsdException w:name="Light Shading Accent 6" w:semiHidden="0" w:uiPriority="60" w:unhideWhenUsed="0"/>
-    <w:lsdException w:name="Light List Accent 6" w:semiHidden="0" w:uiPriority="61" w:unhideWhenUsed="0"/>
-    <w:lsdException w:name="Light Grid Accent 6" w:semiHidden="0" w:uiPriority="62" w:unhideWhenUsed="0"/>
-    <w:lsdException w:name="Medium Shading 1 Accent 6" w:semiHidden="0" w:uiPriority="63" w:unhideWhenUsed="0"/>
-    <w:lsdException w:name="Medium Shading 2 Accent 6" w:semiHidden="0" w:uiPriority="64" w:unhideWhenUsed="0"/>
-    <w:lsdException w:name="Medium List 1 Accent 6" w:semiHidden="0" w:uiPriority="65" w:unhideWhenUsed="0"/>
-    <w:lsdException w:name="Medium List 2 Accent 6" w:semiHidden="0" w:uiPriority="66" w:unhideWhenUsed="0"/>
-    <w:lsdException w:name="Medium Grid 1 Accent 6" w:semiHidden="0" w:uiPriority="67" w:unhideWhenUsed="0"/>
-    <w:lsdException w:name="Medium Grid 2 Accent 6" w:semiHidden="0" w:uiPriority="68" w:unhideWhenUsed="0"/>
-    <w:lsdException w:name="Medium Grid 3 Accent 6" w:semiHidden="0" w:uiPriority="69" w:unhideWhenUsed="0"/>
-    <w:lsdException w:name="Dark List Accent 6" w:semiHidden="0" w:uiPriority="70" w:unhideWhenUsed="0"/>
-    <w:lsdException w:name="Colorful Shading Accent 6" w:semiHidden="0" w:uiPriority="71" w:unhideWhenUsed="0"/>
-    <w:lsdException w:name="Colorful List Accent 6" w:semiHidden="0" w:uiPriority="72" w:unhideWhenUsed="0"/>
-    <w:lsdException w:name="Colorful Grid Accent 6" w:semiHidden="0" w:uiPriority="73" w:unhideWhenUsed="0"/>
-    <w:lsdException w:name="Subtle Emphasis" w:semiHidden="0" w:uiPriority="19" w:unhideWhenUsed="0" w:qFormat="1"/>
-    <w:lsdException w:name="Intense Emphasis" w:semiHidden="0" w:uiPriority="21" w:unhideWhenUsed="0" w:qFormat="1"/>
-    <w:lsdException w:name="Subtle Reference" w:semiHidden="0" w:uiPriority="31" w:unhideWhenUsed="0" w:qFormat="1"/>
-    <w:lsdException w:name="Intense Reference" w:semiHidden="0" w:uiPriority="32" w:unhideWhenUsed="0" w:qFormat="1"/>
-    <w:lsdException w:name="Book Title" w:semiHidden="0" w:uiPriority="33" w:unhideWhenUsed="0" w:qFormat="1"/>
-    <w:lsdException w:name="Bibliography" w:uiPriority="37"/>
-    <w:lsdException w:name="TOC Heading" w:uiPriority="39" w:qFormat="1"/>
-  </w:latentStyles>
-  <w:style w:type="paragraph" w:default="1" w:styleId="Normal">
-    <w:name w:val="Normal"/>
-    <w:qFormat/>
-  </w:style>
-  <w:style w:type="character" w:default="1" w:styleId="Fuentedeprrafopredeter">
-    <w:name w:val="Default Paragraph Font"/>
-    <w:uiPriority w:val="1"/>
-    <w:semiHidden/>
-    <w:unhideWhenUsed/>
-  </w:style>
-  <w:style w:type="table" w:default="1" w:styleId="Tablanormal">
-    <w:name w:val="Normal Table"/>
-    <w:uiPriority w:val="99"/>
-    <w:semiHidden/>
-    <w:unhideWhenUsed/>
-    <w:tblPr>
-      <w:tblInd w:w="0" w:type="dxa"/>
-      <w:tblCellMar>
-        <w:top w:w="0" w:type="dxa"/>
-        <w:left w:w="108" w:type="dxa"/>
-        <w:bottom w:w="0" w:type="dxa"/>
-        <w:right w:w="108" w:type="dxa"/>
-      </w:tblCellMar>
-    </w:tblPr>
-  </w:style>
-  <w:style w:type="numbering" w:default="1" w:styleId="Sinlista">
-    <w:name w:val="No List"/>
-    <w:uiPriority w:val="99"/>
-    <w:semiHidden/>
-    <w:unhideWhenUsed/>
   </w:style>
 </w:styles>
 </file>

</xml_diff>